<commit_message>
game of Epicness, sorting left
</commit_message>
<xml_diff>
--- a/Exercises/Exams/11.02.2108/04. Game of Epicness_Условие (DOCX).docx
+++ b/Exercises/Exams/11.02.2108/04. Game of Epicness_Условие (DOCX).docx
@@ -1,6 +1,6 @@
 
 <file path=word/document.xml><?xml version="1.0" encoding="utf-8"?>
-<w:document xmlns:wpc="http://schemas.microsoft.com/office/word/2010/wordprocessingCanvas" xmlns:mc="http://schemas.openxmlformats.org/markup-compatibility/2006" xmlns:o="urn:schemas-microsoft-com:office:office" xmlns:r="http://schemas.openxmlformats.org/officeDocument/2006/relationships" xmlns:m="http://schemas.openxmlformats.org/officeDocument/2006/math" xmlns:v="urn:schemas-microsoft-com:vml" xmlns:wp14="http://schemas.microsoft.com/office/word/2010/wordprocessingDrawing" xmlns:wp="http://schemas.openxmlformats.org/drawingml/2006/wordprocessingDrawing" xmlns:w10="urn:schemas-microsoft-com:office:word" xmlns:w="http://schemas.openxmlformats.org/wordprocessingml/2006/main" xmlns:w14="http://schemas.microsoft.com/office/word/2010/wordml" xmlns:wpg="http://schemas.microsoft.com/office/word/2010/wordprocessingGroup" xmlns:wpi="http://schemas.microsoft.com/office/word/2010/wordprocessingInk" xmlns:wne="http://schemas.microsoft.com/office/word/2006/wordml" xmlns:wps="http://schemas.microsoft.com/office/word/2010/wordprocessingShape" mc:Ignorable="w14 wp14">
+<w:document xmlns:wpc="http://schemas.microsoft.com/office/word/2010/wordprocessingCanvas" xmlns:cx="http://schemas.microsoft.com/office/drawing/2014/chartex" xmlns:cx1="http://schemas.microsoft.com/office/drawing/2015/9/8/chartex" xmlns:mc="http://schemas.openxmlformats.org/markup-compatibility/2006" xmlns:o="urn:schemas-microsoft-com:office:office" xmlns:r="http://schemas.openxmlformats.org/officeDocument/2006/relationships" xmlns:m="http://schemas.openxmlformats.org/officeDocument/2006/math" xmlns:v="urn:schemas-microsoft-com:vml" xmlns:wp14="http://schemas.microsoft.com/office/word/2010/wordprocessingDrawing" xmlns:wp="http://schemas.openxmlformats.org/drawingml/2006/wordprocessingDrawing" xmlns:w10="urn:schemas-microsoft-com:office:word" xmlns:w="http://schemas.openxmlformats.org/wordprocessingml/2006/main" xmlns:w14="http://schemas.microsoft.com/office/word/2010/wordml" xmlns:w15="http://schemas.microsoft.com/office/word/2012/wordml" xmlns:w16se="http://schemas.microsoft.com/office/word/2015/wordml/symex" xmlns:wpg="http://schemas.microsoft.com/office/word/2010/wordprocessingGroup" xmlns:wpi="http://schemas.microsoft.com/office/word/2010/wordprocessingInk" xmlns:wne="http://schemas.microsoft.com/office/word/2006/wordml" xmlns:wps="http://schemas.microsoft.com/office/word/2010/wordprocessingShape" mc:Ignorable="w14 w15 w16se wp14">
   <w:body>
     <w:p>
       <w:pPr>
@@ -197,29 +197,44 @@
       <w:r>
         <w:rPr>
           <w:b/>
+          <w:highlight w:val="yellow"/>
         </w:rPr>
         <w:t>determines</w:t>
       </w:r>
       <w:r>
+        <w:rPr>
+          <w:highlight w:val="yellow"/>
+        </w:rPr>
         <w:t xml:space="preserve"> the </w:t>
       </w:r>
       <w:r>
         <w:rPr>
           <w:b/>
+          <w:highlight w:val="yellow"/>
         </w:rPr>
         <w:t>winner</w:t>
       </w:r>
       <w:r>
+        <w:rPr>
+          <w:highlight w:val="yellow"/>
+        </w:rPr>
         <w:t xml:space="preserve"> from </w:t>
       </w:r>
       <w:r>
         <w:rPr>
           <w:b/>
+          <w:highlight w:val="yellow"/>
         </w:rPr>
         <w:t>all battles</w:t>
       </w:r>
       <w:r>
-        <w:t xml:space="preserve">. You will receive </w:t>
+        <w:rPr>
+          <w:highlight w:val="yellow"/>
+        </w:rPr>
+        <w:t>.</w:t>
+      </w:r>
+      <w:r>
+        <w:t xml:space="preserve"> You will receive </w:t>
       </w:r>
       <w:r>
         <w:rPr>
@@ -667,170 +682,100 @@
     </w:p>
     <w:p>
       <w:pPr>
-        <w:rPr>
-          <w:b/>
-        </w:rPr>
-      </w:pPr>
-      <w:r>
-        <w:rPr>
-          <w:b/>
-        </w:rPr>
-        <w:tab/>
-        <w:t xml:space="preserve">[ </w:t>
-      </w:r>
-      <w:r>
-        <w:rPr>
-          <w:b/>
-        </w:rPr>
-        <w:t>"{</w:t>
-      </w:r>
-      <w:r>
-        <w:rPr>
-          <w:b/>
-        </w:rPr>
-        <w:t>AttackingKingdom</w:t>
-      </w:r>
-      <w:r>
-        <w:rPr>
-          <w:b/>
-        </w:rPr>
-        <w:t>}</w:t>
-      </w:r>
-      <w:r>
-        <w:rPr>
-          <w:b/>
-        </w:rPr>
-        <w:t xml:space="preserve"> </w:t>
-      </w:r>
-      <w:r>
-        <w:rPr>
-          <w:b/>
-        </w:rPr>
-        <w:t>"</w:t>
-      </w:r>
-      <w:r>
-        <w:rPr>
-          <w:b/>
-        </w:rPr>
-        <w:t xml:space="preserve">, </w:t>
-      </w:r>
-      <w:r>
-        <w:rPr>
-          <w:b/>
-        </w:rPr>
-        <w:t>"{</w:t>
-      </w:r>
-      <w:r>
-        <w:rPr>
-          <w:b/>
-        </w:rPr>
-        <w:t>AttackingGeneral</w:t>
-      </w:r>
-      <w:r>
-        <w:rPr>
-          <w:b/>
-        </w:rPr>
-        <w:t>}"</w:t>
-      </w:r>
-      <w:r>
-        <w:rPr>
-          <w:b/>
-        </w:rPr>
-        <w:t xml:space="preserve">, </w:t>
-      </w:r>
-      <w:r>
-        <w:rPr>
-          <w:b/>
-        </w:rPr>
-        <w:t>"{</w:t>
-      </w:r>
-      <w:r>
-        <w:rPr>
-          <w:b/>
-        </w:rPr>
-        <w:t>DefendingKingdom</w:t>
-      </w:r>
-      <w:r>
-        <w:rPr>
-          <w:b/>
-        </w:rPr>
-        <w:t>}</w:t>
-      </w:r>
-      <w:r>
-        <w:rPr>
-          <w:b/>
-        </w:rPr>
-        <w:t xml:space="preserve"> </w:t>
-      </w:r>
-      <w:r>
-        <w:rPr>
-          <w:b/>
-        </w:rPr>
-        <w:t>"</w:t>
-      </w:r>
-      <w:r>
-        <w:rPr>
-          <w:b/>
-        </w:rPr>
-        <w:t xml:space="preserve">, </w:t>
-      </w:r>
-      <w:r>
-        <w:rPr>
-          <w:b/>
-        </w:rPr>
-        <w:t>"{</w:t>
-      </w:r>
-      <w:r>
-        <w:rPr>
-          <w:b/>
-        </w:rPr>
-        <w:t>DefendingGeneral</w:t>
-      </w:r>
-      <w:r>
-        <w:rPr>
-          <w:b/>
-        </w:rPr>
-        <w:t>}"</w:t>
-      </w:r>
-      <w:r>
-        <w:rPr>
-          <w:b/>
-        </w:rPr>
-        <w:t xml:space="preserve"> </w:t>
-      </w:r>
-      <w:r>
-        <w:rPr>
-          <w:b/>
-        </w:rPr>
-        <w:t>]</w:t>
-      </w:r>
-      <w:r>
-        <w:rPr>
-          <w:b/>
-        </w:rPr>
-        <w:t>,</w:t>
+        <w:shd w:val="clear" w:color="auto" w:fill="1E1E1E"/>
+        <w:spacing w:before="0" w:after="0" w:line="270" w:lineRule="atLeast"/>
+        <w:jc w:val="left"/>
+        <w:rPr>
+          <w:rFonts w:ascii="Consolas" w:eastAsia="Times New Roman" w:hAnsi="Consolas" w:cs="Times New Roman"/>
+          <w:color w:val="D4D4D4"/>
+          <w:sz w:val="20"/>
+          <w:szCs w:val="20"/>
+        </w:rPr>
+      </w:pPr>
+      <w:r>
+        <w:rPr>
+          <w:rFonts w:ascii="Consolas" w:eastAsia="Times New Roman" w:hAnsi="Consolas" w:cs="Times New Roman"/>
+          <w:color w:val="6A9955"/>
+          <w:sz w:val="20"/>
+          <w:szCs w:val="20"/>
+        </w:rPr>
+        <w:t xml:space="preserve">    [ "{AttackingKingdom} ", "{AttackingGeneral}", "{DefendingKingdom} ", "{DefendingGeneral}" ], </w:t>
       </w:r>
     </w:p>
     <w:p>
       <w:pPr>
-        <w:rPr>
-          <w:b/>
-        </w:rPr>
-      </w:pPr>
-      <w:r>
-        <w:rPr>
-          <w:b/>
-        </w:rPr>
-        <w:tab/>
-        <w:t>…</w:t>
+        <w:shd w:val="clear" w:color="auto" w:fill="1E1E1E"/>
+        <w:spacing w:before="0" w:after="0" w:line="270" w:lineRule="atLeast"/>
+        <w:jc w:val="left"/>
+        <w:rPr>
+          <w:rFonts w:ascii="Consolas" w:eastAsia="Times New Roman" w:hAnsi="Consolas" w:cs="Times New Roman"/>
+          <w:color w:val="D4D4D4"/>
+          <w:sz w:val="20"/>
+          <w:szCs w:val="20"/>
+        </w:rPr>
+      </w:pPr>
+      <w:r>
+        <w:rPr>
+          <w:rFonts w:ascii="Consolas" w:eastAsia="Times New Roman" w:hAnsi="Consolas" w:cs="Times New Roman"/>
+          <w:color w:val="6A9955"/>
+          <w:sz w:val="20"/>
+          <w:szCs w:val="20"/>
+        </w:rPr>
+        <w:t xml:space="preserve">    +10% winner, - 10% loser army</w:t>
       </w:r>
     </w:p>
     <w:p>
       <w:pPr>
-        <w:rPr>
-          <w:b/>
-        </w:rPr>
-      </w:pPr>
+        <w:shd w:val="clear" w:color="auto" w:fill="1E1E1E"/>
+        <w:spacing w:before="0" w:after="0" w:line="270" w:lineRule="atLeast"/>
+        <w:jc w:val="left"/>
+        <w:rPr>
+          <w:rFonts w:ascii="Consolas" w:eastAsia="Times New Roman" w:hAnsi="Consolas" w:cs="Times New Roman"/>
+          <w:color w:val="D4D4D4"/>
+          <w:sz w:val="20"/>
+          <w:szCs w:val="20"/>
+        </w:rPr>
+      </w:pPr>
+      <w:r>
+        <w:rPr>
+          <w:rFonts w:ascii="Consolas" w:eastAsia="Times New Roman" w:hAnsi="Consolas" w:cs="Times New Roman"/>
+          <w:color w:val="6A9955"/>
+          <w:sz w:val="20"/>
+          <w:szCs w:val="20"/>
+        </w:rPr>
+        <w:t xml:space="preserve">    after fight Math.round(army)</w:t>
+      </w:r>
+    </w:p>
+    <w:p>
+      <w:pPr>
+        <w:shd w:val="clear" w:color="auto" w:fill="1E1E1E"/>
+        <w:spacing w:before="0" w:after="0" w:line="270" w:lineRule="atLeast"/>
+        <w:jc w:val="left"/>
+        <w:rPr>
+          <w:rFonts w:ascii="Consolas" w:eastAsia="Times New Roman" w:hAnsi="Consolas" w:cs="Times New Roman"/>
+          <w:color w:val="D4D4D4"/>
+          <w:sz w:val="20"/>
+          <w:szCs w:val="20"/>
+        </w:rPr>
+      </w:pPr>
+      <w:r>
+        <w:rPr>
+          <w:rFonts w:ascii="Consolas" w:eastAsia="Times New Roman" w:hAnsi="Consolas" w:cs="Times New Roman"/>
+          <w:color w:val="6A9955"/>
+          <w:sz w:val="20"/>
+          <w:szCs w:val="20"/>
+        </w:rPr>
+        <w:t xml:space="preserve">    if(player1[kindgom] === player2[kingdom]) { continue }</w:t>
+      </w:r>
+    </w:p>
+    <w:p>
+      <w:pPr>
+        <w:rPr>
+          <w:b/>
+        </w:rPr>
+      </w:pPr>
+      <w:bookmarkStart w:id="0" w:name="_GoBack"/>
+      <w:bookmarkEnd w:id="0"/>
       <w:r>
         <w:rPr>
           <w:b/>
@@ -1812,6 +1757,7 @@
         </w:numPr>
       </w:pPr>
       <w:r>
+        <w:lastRenderedPageBreak/>
         <w:t xml:space="preserve">There </w:t>
       </w:r>
       <w:r>
@@ -1859,7 +1805,6 @@
         <w:pStyle w:val="Heading3"/>
       </w:pPr>
       <w:r>
-        <w:lastRenderedPageBreak/>
         <w:t>Examples</w:t>
       </w:r>
     </w:p>
@@ -2245,7 +2190,22 @@
                 <w:noProof/>
                 <w:lang w:val="en-GB"/>
               </w:rPr>
-              <w:t xml:space="preserve">victory for the defender Ulric and a loss for </w:t>
+              <w:t xml:space="preserve">victory for the defender </w:t>
+            </w:r>
+            <w:r>
+              <w:rPr>
+                <w:noProof/>
+                <w:highlight w:val="yellow"/>
+                <w:lang w:val="en-GB"/>
+              </w:rPr>
+              <w:t>Ulric</w:t>
+            </w:r>
+            <w:r>
+              <w:rPr>
+                <w:noProof/>
+                <w:lang w:val="en-GB"/>
+              </w:rPr>
+              <w:t xml:space="preserve"> and a loss for </w:t>
             </w:r>
             <w:r>
               <w:rPr>
@@ -2257,9 +2217,17 @@
             <w:r>
               <w:rPr>
                 <w:noProof/>
+                <w:highlight w:val="yellow"/>
                 <w:lang w:val="en-GB"/>
               </w:rPr>
-              <w:t xml:space="preserve">Quinn. Second </w:t>
+              <w:t>Quinn</w:t>
+            </w:r>
+            <w:r>
+              <w:rPr>
+                <w:noProof/>
+                <w:lang w:val="en-GB"/>
+              </w:rPr>
+              <w:t xml:space="preserve">. Second </w:t>
             </w:r>
             <w:r>
               <w:rPr>
@@ -2725,8 +2693,6 @@
             <w:r>
               <w:t xml:space="preserve"> ]</w:t>
             </w:r>
-            <w:bookmarkStart w:id="0" w:name="_GoBack"/>
-            <w:bookmarkEnd w:id="0"/>
           </w:p>
         </w:tc>
       </w:tr>
@@ -2808,8 +2774,8 @@
     </w:tbl>
     <w:p/>
     <w:sectPr>
-      <w:headerReference w:type="default" r:id="rId9"/>
-      <w:footerReference w:type="default" r:id="rId10"/>
+      <w:headerReference w:type="default" r:id="rId8"/>
+      <w:footerReference w:type="default" r:id="rId9"/>
       <w:pgSz w:w="11909" w:h="16834" w:code="9"/>
       <w:pgMar w:top="567" w:right="737" w:bottom="1077" w:left="737" w:header="567" w:footer="794" w:gutter="0"/>
       <w:cols w:space="720"/>
@@ -2820,7 +2786,7 @@
 </file>
 
 <file path=word/endnotes.xml><?xml version="1.0" encoding="utf-8"?>
-<w:endnotes xmlns:wpc="http://schemas.microsoft.com/office/word/2010/wordprocessingCanvas" xmlns:mc="http://schemas.openxmlformats.org/markup-compatibility/2006" xmlns:o="urn:schemas-microsoft-com:office:office" xmlns:r="http://schemas.openxmlformats.org/officeDocument/2006/relationships" xmlns:m="http://schemas.openxmlformats.org/officeDocument/2006/math" xmlns:v="urn:schemas-microsoft-com:vml" xmlns:wp14="http://schemas.microsoft.com/office/word/2010/wordprocessingDrawing" xmlns:wp="http://schemas.openxmlformats.org/drawingml/2006/wordprocessingDrawing" xmlns:w10="urn:schemas-microsoft-com:office:word" xmlns:w="http://schemas.openxmlformats.org/wordprocessingml/2006/main" xmlns:w14="http://schemas.microsoft.com/office/word/2010/wordml" xmlns:wpg="http://schemas.microsoft.com/office/word/2010/wordprocessingGroup" xmlns:wpi="http://schemas.microsoft.com/office/word/2010/wordprocessingInk" xmlns:wne="http://schemas.microsoft.com/office/word/2006/wordml" xmlns:wps="http://schemas.microsoft.com/office/word/2010/wordprocessingShape" mc:Ignorable="w14 wp14">
+<w:endnotes xmlns:wpc="http://schemas.microsoft.com/office/word/2010/wordprocessingCanvas" xmlns:cx="http://schemas.microsoft.com/office/drawing/2014/chartex" xmlns:cx1="http://schemas.microsoft.com/office/drawing/2015/9/8/chartex" xmlns:mc="http://schemas.openxmlformats.org/markup-compatibility/2006" xmlns:o="urn:schemas-microsoft-com:office:office" xmlns:r="http://schemas.openxmlformats.org/officeDocument/2006/relationships" xmlns:m="http://schemas.openxmlformats.org/officeDocument/2006/math" xmlns:v="urn:schemas-microsoft-com:vml" xmlns:wp14="http://schemas.microsoft.com/office/word/2010/wordprocessingDrawing" xmlns:wp="http://schemas.openxmlformats.org/drawingml/2006/wordprocessingDrawing" xmlns:w10="urn:schemas-microsoft-com:office:word" xmlns:w="http://schemas.openxmlformats.org/wordprocessingml/2006/main" xmlns:w14="http://schemas.microsoft.com/office/word/2010/wordml" xmlns:w15="http://schemas.microsoft.com/office/word/2012/wordml" xmlns:w16se="http://schemas.microsoft.com/office/word/2015/wordml/symex" xmlns:wpg="http://schemas.microsoft.com/office/word/2010/wordprocessingGroup" xmlns:wpi="http://schemas.microsoft.com/office/word/2010/wordprocessingInk" xmlns:wne="http://schemas.microsoft.com/office/word/2006/wordml" xmlns:wps="http://schemas.microsoft.com/office/word/2010/wordprocessingShape" mc:Ignorable="w14 w15 w16se wp14">
   <w:endnote w:type="separator" w:id="-1">
     <w:p>
       <w:pPr>
@@ -2845,7 +2811,7 @@
 </file>
 
 <file path=word/footer1.xml><?xml version="1.0" encoding="utf-8"?>
-<w:ftr xmlns:wpc="http://schemas.microsoft.com/office/word/2010/wordprocessingCanvas" xmlns:mc="http://schemas.openxmlformats.org/markup-compatibility/2006" xmlns:o="urn:schemas-microsoft-com:office:office" xmlns:r="http://schemas.openxmlformats.org/officeDocument/2006/relationships" xmlns:m="http://schemas.openxmlformats.org/officeDocument/2006/math" xmlns:v="urn:schemas-microsoft-com:vml" xmlns:wp14="http://schemas.microsoft.com/office/word/2010/wordprocessingDrawing" xmlns:wp="http://schemas.openxmlformats.org/drawingml/2006/wordprocessingDrawing" xmlns:w10="urn:schemas-microsoft-com:office:word" xmlns:w="http://schemas.openxmlformats.org/wordprocessingml/2006/main" xmlns:w14="http://schemas.microsoft.com/office/word/2010/wordml" xmlns:wpg="http://schemas.microsoft.com/office/word/2010/wordprocessingGroup" xmlns:wpi="http://schemas.microsoft.com/office/word/2010/wordprocessingInk" xmlns:wne="http://schemas.microsoft.com/office/word/2006/wordml" xmlns:wps="http://schemas.microsoft.com/office/word/2010/wordprocessingShape" mc:Ignorable="w14 wp14">
+<w:ftr xmlns:wpc="http://schemas.microsoft.com/office/word/2010/wordprocessingCanvas" xmlns:cx="http://schemas.microsoft.com/office/drawing/2014/chartex" xmlns:cx1="http://schemas.microsoft.com/office/drawing/2015/9/8/chartex" xmlns:mc="http://schemas.openxmlformats.org/markup-compatibility/2006" xmlns:o="urn:schemas-microsoft-com:office:office" xmlns:r="http://schemas.openxmlformats.org/officeDocument/2006/relationships" xmlns:m="http://schemas.openxmlformats.org/officeDocument/2006/math" xmlns:v="urn:schemas-microsoft-com:vml" xmlns:wp14="http://schemas.microsoft.com/office/word/2010/wordprocessingDrawing" xmlns:wp="http://schemas.openxmlformats.org/drawingml/2006/wordprocessingDrawing" xmlns:w10="urn:schemas-microsoft-com:office:word" xmlns:w="http://schemas.openxmlformats.org/wordprocessingml/2006/main" xmlns:w14="http://schemas.microsoft.com/office/word/2010/wordml" xmlns:w15="http://schemas.microsoft.com/office/word/2012/wordml" xmlns:w16se="http://schemas.microsoft.com/office/word/2015/wordml/symex" xmlns:wpg="http://schemas.microsoft.com/office/word/2010/wordprocessingGroup" xmlns:wpi="http://schemas.microsoft.com/office/word/2010/wordprocessingInk" xmlns:wne="http://schemas.microsoft.com/office/word/2006/wordml" xmlns:wps="http://schemas.microsoft.com/office/word/2010/wordprocessingShape" mc:Ignorable="w14 w15 w16se wp14">
   <w:p>
     <w:pPr>
       <w:pStyle w:val="Footer"/>
@@ -2853,7 +2819,6 @@
     <w:r>
       <w:rPr>
         <w:noProof/>
-        <w:lang w:val="bg-BG" w:eastAsia="bg-BG"/>
       </w:rPr>
       <w:drawing>
         <wp:anchor distT="0" distB="0" distL="114300" distR="114300" simplePos="0" relativeHeight="251659264" behindDoc="0" locked="0" layoutInCell="1" allowOverlap="1" wp14:anchorId="4D693B16" wp14:editId="590CAC82">
@@ -2922,7 +2887,6 @@
     <w:r>
       <w:rPr>
         <w:noProof/>
-        <w:lang w:val="bg-BG" w:eastAsia="bg-BG"/>
       </w:rPr>
       <mc:AlternateContent>
         <mc:Choice Requires="wps">
@@ -2987,7 +2951,7 @@
         </mc:Choice>
         <mc:Fallback>
           <w:pict>
-            <v:line id="Straight Connector 19" o:spid="_x0000_s1026" style="position:absolute;flip:y;z-index:251660288;visibility:visible;mso-wrap-style:square;mso-width-percent:0;mso-height-percent:0;mso-wrap-distance-left:9pt;mso-wrap-distance-top:0;mso-wrap-distance-right:9pt;mso-wrap-distance-bottom:0;mso-position-horizontal:absolute;mso-position-horizontal-relative:text;mso-position-vertical:absolute;mso-position-vertical-relative:text;mso-width-percent:0;mso-height-percent:0;mso-width-relative:page;mso-height-relative:page" from="-.1pt,5.2pt" to="520.7pt,5.2pt" o:gfxdata="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" strokecolor="#f37123" strokeweight="1pt">
+            <v:line w14:anchorId="0FB510A2" id="Straight Connector 19" o:spid="_x0000_s1026" style="position:absolute;flip:y;z-index:251660288;visibility:visible;mso-wrap-style:square;mso-width-percent:0;mso-height-percent:0;mso-wrap-distance-left:9pt;mso-wrap-distance-top:0;mso-wrap-distance-right:9pt;mso-wrap-distance-bottom:0;mso-position-horizontal:absolute;mso-position-horizontal-relative:text;mso-position-vertical:absolute;mso-position-vertical-relative:text;mso-width-percent:0;mso-height-percent:0;mso-width-relative:page;mso-height-relative:page" from="-.1pt,5.2pt" to="520.7pt,5.2pt" o:gfxdata="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" strokecolor="#f37123" strokeweight="1pt">
               <v:stroke endcap="round"/>
             </v:line>
           </w:pict>
@@ -2997,7 +2961,6 @@
     <w:r>
       <w:rPr>
         <w:noProof/>
-        <w:lang w:val="bg-BG" w:eastAsia="bg-BG"/>
       </w:rPr>
       <mc:AlternateContent>
         <mc:Choice Requires="wps">
@@ -3105,14 +3068,13 @@
                               <w:noProof/>
                               <w:sz w:val="20"/>
                               <w:szCs w:val="20"/>
-                              <w:lang w:val="bg-BG" w:eastAsia="bg-BG"/>
                             </w:rPr>
                             <w:drawing>
                               <wp:inline distT="0" distB="0" distL="0" distR="0" wp14:anchorId="7FA43564" wp14:editId="59A12AF2">
                                 <wp:extent cx="201930" cy="201930"/>
                                 <wp:effectExtent l="0" t="0" r="7620" b="7620"/>
                                 <wp:docPr id="12" name="Picture 12">
-                                  <a:hlinkClick xmlns:a="http://schemas.openxmlformats.org/drawingml/2006/main" r:id="rId3"/>
+                                  <a:hlinkClick xmlns:a="http://schemas.openxmlformats.org/drawingml/2006/main" r:id="rId1"/>
                                 </wp:docPr>
                                 <wp:cNvGraphicFramePr>
                                   <a:graphicFrameLocks xmlns:a="http://schemas.openxmlformats.org/drawingml/2006/main" noChangeAspect="1"/>
@@ -3180,7 +3142,6 @@
                               <w:noProof/>
                               <w:sz w:val="20"/>
                               <w:szCs w:val="20"/>
-                              <w:lang w:val="bg-BG" w:eastAsia="bg-BG"/>
                             </w:rPr>
                             <w:drawing>
                               <wp:inline distT="0" distB="0" distL="0" distR="0" wp14:anchorId="16F97C3B" wp14:editId="7C1F8FA3">
@@ -3247,7 +3208,6 @@
                               <w:noProof/>
                               <w:sz w:val="20"/>
                               <w:szCs w:val="20"/>
-                              <w:lang w:val="bg-BG" w:eastAsia="bg-BG"/>
                             </w:rPr>
                             <w:drawing>
                               <wp:inline distT="0" distB="0" distL="0" distR="0" wp14:anchorId="61D666DC" wp14:editId="7934EF7E">
@@ -3299,7 +3259,6 @@
                               <w:noProof/>
                               <w:sz w:val="20"/>
                               <w:szCs w:val="20"/>
-                              <w:lang w:val="bg-BG" w:eastAsia="bg-BG"/>
                             </w:rPr>
                             <w:drawing>
                               <wp:inline distT="0" distB="0" distL="0" distR="0" wp14:anchorId="7ED4B25A" wp14:editId="40CB1105">
@@ -3351,7 +3310,6 @@
                               <w:noProof/>
                               <w:sz w:val="20"/>
                               <w:szCs w:val="20"/>
-                              <w:lang w:val="bg-BG" w:eastAsia="bg-BG"/>
                             </w:rPr>
                             <w:drawing>
                               <wp:inline distT="0" distB="0" distL="0" distR="0" wp14:anchorId="4958BD10" wp14:editId="6C59FD41">
@@ -3403,7 +3361,6 @@
                               <w:noProof/>
                               <w:sz w:val="20"/>
                               <w:szCs w:val="20"/>
-                              <w:lang w:val="bg-BG" w:eastAsia="bg-BG"/>
                             </w:rPr>
                             <w:drawing>
                               <wp:inline distT="0" distB="0" distL="0" distR="0" wp14:anchorId="53559CC6" wp14:editId="166C4301">
@@ -3470,7 +3427,6 @@
                               <w:noProof/>
                               <w:sz w:val="20"/>
                               <w:szCs w:val="20"/>
-                              <w:lang w:val="bg-BG" w:eastAsia="bg-BG"/>
                             </w:rPr>
                             <w:drawing>
                               <wp:inline distT="0" distB="0" distL="0" distR="0" wp14:anchorId="5253467E" wp14:editId="5FC43467">
@@ -3537,7 +3493,6 @@
                               <w:noProof/>
                               <w:sz w:val="20"/>
                               <w:szCs w:val="20"/>
-                              <w:lang w:val="bg-BG" w:eastAsia="bg-BG"/>
                             </w:rPr>
                             <w:drawing>
                               <wp:inline distT="0" distB="0" distL="0" distR="0" wp14:anchorId="051B2B17" wp14:editId="7E50B265">
@@ -3604,7 +3559,6 @@
                               <w:noProof/>
                               <w:sz w:val="20"/>
                               <w:szCs w:val="20"/>
-                              <w:lang w:val="bg-BG" w:eastAsia="bg-BG"/>
                             </w:rPr>
                             <w:drawing>
                               <wp:inline distT="0" distB="0" distL="0" distR="0" wp14:anchorId="78D8D0DD" wp14:editId="30D19803">
@@ -3664,7 +3618,7 @@
         </mc:Choice>
         <mc:Fallback>
           <w:pict>
-            <v:shapetype id="_x0000_t202" coordsize="21600,21600" o:spt="202" path="m,l,21600r21600,l21600,xe">
+            <v:shapetype w14:anchorId="21748BD6" id="_x0000_t202" coordsize="21600,21600" o:spt="202" path="m,l,21600r21600,l21600,xe">
               <v:stroke joinstyle="miter"/>
               <v:path gradientshapeok="t" o:connecttype="rect"/>
             </v:shapetype>
@@ -3735,14 +3689,13 @@
                         <w:noProof/>
                         <w:sz w:val="20"/>
                         <w:szCs w:val="20"/>
-                        <w:lang w:val="bg-BG" w:eastAsia="bg-BG"/>
                       </w:rPr>
                       <w:drawing>
                         <wp:inline distT="0" distB="0" distL="0" distR="0" wp14:anchorId="7FA43564" wp14:editId="59A12AF2">
                           <wp:extent cx="201930" cy="201930"/>
                           <wp:effectExtent l="0" t="0" r="7620" b="7620"/>
                           <wp:docPr id="12" name="Picture 12">
-                            <a:hlinkClick xmlns:a="http://schemas.openxmlformats.org/drawingml/2006/main" r:id="rId3"/>
+                            <a:hlinkClick xmlns:a="http://schemas.openxmlformats.org/drawingml/2006/main" r:id="rId1"/>
                           </wp:docPr>
                           <wp:cNvGraphicFramePr>
                             <a:graphicFrameLocks xmlns:a="http://schemas.openxmlformats.org/drawingml/2006/main" noChangeAspect="1"/>
@@ -3752,7 +3705,7 @@
                               <pic:pic xmlns:pic="http://schemas.openxmlformats.org/drawingml/2006/picture">
                                 <pic:nvPicPr>
                                   <pic:cNvPr id="0" name="Picture 19">
-                                    <a:hlinkClick r:id="rId3"/>
+                                    <a:hlinkClick r:id="rId1"/>
                                   </pic:cNvPr>
                                   <pic:cNvPicPr>
                                     <a:picLocks noChangeAspect="1" noChangeArrowheads="1"/>
@@ -3810,7 +3763,6 @@
                         <w:noProof/>
                         <w:sz w:val="20"/>
                         <w:szCs w:val="20"/>
-                        <w:lang w:val="bg-BG" w:eastAsia="bg-BG"/>
                       </w:rPr>
                       <w:drawing>
                         <wp:inline distT="0" distB="0" distL="0" distR="0" wp14:anchorId="16F97C3B" wp14:editId="7C1F8FA3">
@@ -3877,7 +3829,6 @@
                         <w:noProof/>
                         <w:sz w:val="20"/>
                         <w:szCs w:val="20"/>
-                        <w:lang w:val="bg-BG" w:eastAsia="bg-BG"/>
                       </w:rPr>
                       <w:drawing>
                         <wp:inline distT="0" distB="0" distL="0" distR="0" wp14:anchorId="61D666DC" wp14:editId="7934EF7E">
@@ -3929,7 +3880,6 @@
                         <w:noProof/>
                         <w:sz w:val="20"/>
                         <w:szCs w:val="20"/>
-                        <w:lang w:val="bg-BG" w:eastAsia="bg-BG"/>
                       </w:rPr>
                       <w:drawing>
                         <wp:inline distT="0" distB="0" distL="0" distR="0" wp14:anchorId="7ED4B25A" wp14:editId="40CB1105">
@@ -3981,7 +3931,6 @@
                         <w:noProof/>
                         <w:sz w:val="20"/>
                         <w:szCs w:val="20"/>
-                        <w:lang w:val="bg-BG" w:eastAsia="bg-BG"/>
                       </w:rPr>
                       <w:drawing>
                         <wp:inline distT="0" distB="0" distL="0" distR="0" wp14:anchorId="4958BD10" wp14:editId="6C59FD41">
@@ -4033,7 +3982,6 @@
                         <w:noProof/>
                         <w:sz w:val="20"/>
                         <w:szCs w:val="20"/>
-                        <w:lang w:val="bg-BG" w:eastAsia="bg-BG"/>
                       </w:rPr>
                       <w:drawing>
                         <wp:inline distT="0" distB="0" distL="0" distR="0" wp14:anchorId="53559CC6" wp14:editId="166C4301">
@@ -4100,7 +4048,6 @@
                         <w:noProof/>
                         <w:sz w:val="20"/>
                         <w:szCs w:val="20"/>
-                        <w:lang w:val="bg-BG" w:eastAsia="bg-BG"/>
                       </w:rPr>
                       <w:drawing>
                         <wp:inline distT="0" distB="0" distL="0" distR="0" wp14:anchorId="5253467E" wp14:editId="5FC43467">
@@ -4167,7 +4114,6 @@
                         <w:noProof/>
                         <w:sz w:val="20"/>
                         <w:szCs w:val="20"/>
-                        <w:lang w:val="bg-BG" w:eastAsia="bg-BG"/>
                       </w:rPr>
                       <w:drawing>
                         <wp:inline distT="0" distB="0" distL="0" distR="0" wp14:anchorId="051B2B17" wp14:editId="7E50B265">
@@ -4234,7 +4180,6 @@
                         <w:noProof/>
                         <w:sz w:val="20"/>
                         <w:szCs w:val="20"/>
-                        <w:lang w:val="bg-BG" w:eastAsia="bg-BG"/>
                       </w:rPr>
                       <w:drawing>
                         <wp:inline distT="0" distB="0" distL="0" distR="0" wp14:anchorId="78D8D0DD" wp14:editId="30D19803">
@@ -4285,7 +4230,6 @@
     <w:r>
       <w:rPr>
         <w:noProof/>
-        <w:lang w:val="bg-BG" w:eastAsia="bg-BG"/>
       </w:rPr>
       <mc:AlternateContent>
         <mc:Choice Requires="wps">
@@ -4371,7 +4315,7 @@
         </mc:Choice>
         <mc:Fallback>
           <w:pict>
-            <v:shape id="Text Box 6" o:spid="_x0000_s1027" type="#_x0000_t202" style="position:absolute;left:0;text-align:left;margin-left:125.15pt;margin-top:26.95pt;width:44.85pt;height:15.75pt;z-index:251662336;visibility:visible;mso-wrap-style:square;mso-width-percent:0;mso-height-percent:0;mso-wrap-distance-left:9pt;mso-wrap-distance-top:0;mso-wrap-distance-right:9pt;mso-wrap-distance-bottom:0;mso-position-horizontal:absolute;mso-position-horizontal-relative:text;mso-position-vertical:absolute;mso-position-vertical-relative:text;mso-width-percent:0;mso-height-percent:0;mso-width-relative:page;mso-height-relative:page;v-text-anchor:middle" o:gfxdata="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" filled="f" stroked="f" strokeweight=".5pt">
+            <v:shape w14:anchorId="274EC0A2" id="Text Box 6" o:spid="_x0000_s1027" type="#_x0000_t202" style="position:absolute;left:0;text-align:left;margin-left:125.15pt;margin-top:26.95pt;width:44.85pt;height:15.75pt;z-index:251662336;visibility:visible;mso-wrap-style:square;mso-width-percent:0;mso-height-percent:0;mso-wrap-distance-left:9pt;mso-wrap-distance-top:0;mso-wrap-distance-right:9pt;mso-wrap-distance-bottom:0;mso-position-horizontal:absolute;mso-position-horizontal-relative:text;mso-position-vertical:absolute;mso-position-vertical-relative:text;mso-width-percent:0;mso-height-percent:0;mso-width-relative:page;mso-height-relative:page;v-text-anchor:middle" o:gfxdata="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" filled="f" stroked="f" strokeweight=".5pt">
               <v:textbox inset=".5mm,0,0,0">
                 <w:txbxContent>
                   <w:p>
@@ -4396,7 +4340,6 @@
     <w:r>
       <w:rPr>
         <w:noProof/>
-        <w:lang w:val="bg-BG" w:eastAsia="bg-BG"/>
       </w:rPr>
       <mc:AlternateContent>
         <mc:Choice Requires="wps">
@@ -4491,7 +4434,7 @@
                               <w:sz w:val="18"/>
                               <w:szCs w:val="18"/>
                             </w:rPr>
-                            <w:t>2</w:t>
+                            <w:t>1</w:t>
                           </w:r>
                           <w:r>
                             <w:rPr>
@@ -4566,7 +4509,7 @@
         </mc:Choice>
         <mc:Fallback>
           <w:pict>
-            <v:shape id="Text Box 4" o:spid="_x0000_s1028" type="#_x0000_t202" style="position:absolute;left:0;text-align:left;margin-left:444.65pt;margin-top:26.95pt;width:70.9pt;height:15.9pt;z-index:251663360;visibility:visible;mso-wrap-style:square;mso-width-percent:0;mso-height-percent:0;mso-wrap-distance-left:9pt;mso-wrap-distance-top:0;mso-wrap-distance-right:9pt;mso-wrap-distance-bottom:0;mso-position-horizontal:absolute;mso-position-horizontal-relative:text;mso-position-vertical:absolute;mso-position-vertical-relative:text;mso-width-percent:0;mso-height-percent:0;mso-width-relative:page;mso-height-relative:page;v-text-anchor:middle" o:gfxdata="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" filled="f" stroked="f" strokeweight=".5pt">
+            <v:shape w14:anchorId="38BF9194" id="Text Box 4" o:spid="_x0000_s1028" type="#_x0000_t202" style="position:absolute;left:0;text-align:left;margin-left:444.65pt;margin-top:26.95pt;width:70.9pt;height:15.9pt;z-index:251663360;visibility:visible;mso-wrap-style:square;mso-width-percent:0;mso-height-percent:0;mso-wrap-distance-left:9pt;mso-wrap-distance-top:0;mso-wrap-distance-right:9pt;mso-wrap-distance-bottom:0;mso-position-horizontal:absolute;mso-position-horizontal-relative:text;mso-position-vertical:absolute;mso-position-vertical-relative:text;mso-width-percent:0;mso-height-percent:0;mso-width-relative:page;mso-height-relative:page;v-text-anchor:middle" o:gfxdata="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" filled="f" stroked="f" strokeweight=".5pt">
               <v:textbox inset="0,0,0,0">
                 <w:txbxContent>
                   <w:p>
@@ -4612,7 +4555,7 @@
                         <w:sz w:val="18"/>
                         <w:szCs w:val="18"/>
                       </w:rPr>
-                      <w:t>2</w:t>
+                      <w:t>1</w:t>
                     </w:r>
                     <w:r>
                       <w:rPr>
@@ -4677,7 +4620,7 @@
 </file>
 
 <file path=word/footnotes.xml><?xml version="1.0" encoding="utf-8"?>
-<w:footnotes xmlns:wpc="http://schemas.microsoft.com/office/word/2010/wordprocessingCanvas" xmlns:mc="http://schemas.openxmlformats.org/markup-compatibility/2006" xmlns:o="urn:schemas-microsoft-com:office:office" xmlns:r="http://schemas.openxmlformats.org/officeDocument/2006/relationships" xmlns:m="http://schemas.openxmlformats.org/officeDocument/2006/math" xmlns:v="urn:schemas-microsoft-com:vml" xmlns:wp14="http://schemas.microsoft.com/office/word/2010/wordprocessingDrawing" xmlns:wp="http://schemas.openxmlformats.org/drawingml/2006/wordprocessingDrawing" xmlns:w10="urn:schemas-microsoft-com:office:word" xmlns:w="http://schemas.openxmlformats.org/wordprocessingml/2006/main" xmlns:w14="http://schemas.microsoft.com/office/word/2010/wordml" xmlns:wpg="http://schemas.microsoft.com/office/word/2010/wordprocessingGroup" xmlns:wpi="http://schemas.microsoft.com/office/word/2010/wordprocessingInk" xmlns:wne="http://schemas.microsoft.com/office/word/2006/wordml" xmlns:wps="http://schemas.microsoft.com/office/word/2010/wordprocessingShape" mc:Ignorable="w14 wp14">
+<w:footnotes xmlns:wpc="http://schemas.microsoft.com/office/word/2010/wordprocessingCanvas" xmlns:cx="http://schemas.microsoft.com/office/drawing/2014/chartex" xmlns:cx1="http://schemas.microsoft.com/office/drawing/2015/9/8/chartex" xmlns:mc="http://schemas.openxmlformats.org/markup-compatibility/2006" xmlns:o="urn:schemas-microsoft-com:office:office" xmlns:r="http://schemas.openxmlformats.org/officeDocument/2006/relationships" xmlns:m="http://schemas.openxmlformats.org/officeDocument/2006/math" xmlns:v="urn:schemas-microsoft-com:vml" xmlns:wp14="http://schemas.microsoft.com/office/word/2010/wordprocessingDrawing" xmlns:wp="http://schemas.openxmlformats.org/drawingml/2006/wordprocessingDrawing" xmlns:w10="urn:schemas-microsoft-com:office:word" xmlns:w="http://schemas.openxmlformats.org/wordprocessingml/2006/main" xmlns:w14="http://schemas.microsoft.com/office/word/2010/wordml" xmlns:w15="http://schemas.microsoft.com/office/word/2012/wordml" xmlns:w16se="http://schemas.microsoft.com/office/word/2015/wordml/symex" xmlns:wpg="http://schemas.microsoft.com/office/word/2010/wordprocessingGroup" xmlns:wpi="http://schemas.microsoft.com/office/word/2010/wordprocessingInk" xmlns:wne="http://schemas.microsoft.com/office/word/2006/wordml" xmlns:wps="http://schemas.microsoft.com/office/word/2010/wordprocessingShape" mc:Ignorable="w14 w15 w16se wp14">
   <w:footnote w:type="separator" w:id="-1">
     <w:p>
       <w:pPr>
@@ -4702,7 +4645,7 @@
 </file>
 
 <file path=word/header1.xml><?xml version="1.0" encoding="utf-8"?>
-<w:hdr xmlns:wpc="http://schemas.microsoft.com/office/word/2010/wordprocessingCanvas" xmlns:mc="http://schemas.openxmlformats.org/markup-compatibility/2006" xmlns:o="urn:schemas-microsoft-com:office:office" xmlns:r="http://schemas.openxmlformats.org/officeDocument/2006/relationships" xmlns:m="http://schemas.openxmlformats.org/officeDocument/2006/math" xmlns:v="urn:schemas-microsoft-com:vml" xmlns:wp14="http://schemas.microsoft.com/office/word/2010/wordprocessingDrawing" xmlns:wp="http://schemas.openxmlformats.org/drawingml/2006/wordprocessingDrawing" xmlns:w10="urn:schemas-microsoft-com:office:word" xmlns:w="http://schemas.openxmlformats.org/wordprocessingml/2006/main" xmlns:w14="http://schemas.microsoft.com/office/word/2010/wordml" xmlns:wpg="http://schemas.microsoft.com/office/word/2010/wordprocessingGroup" xmlns:wpi="http://schemas.microsoft.com/office/word/2010/wordprocessingInk" xmlns:wne="http://schemas.microsoft.com/office/word/2006/wordml" xmlns:wps="http://schemas.microsoft.com/office/word/2010/wordprocessingShape" mc:Ignorable="w14 wp14">
+<w:hdr xmlns:wpc="http://schemas.microsoft.com/office/word/2010/wordprocessingCanvas" xmlns:cx="http://schemas.microsoft.com/office/drawing/2014/chartex" xmlns:cx1="http://schemas.microsoft.com/office/drawing/2015/9/8/chartex" xmlns:mc="http://schemas.openxmlformats.org/markup-compatibility/2006" xmlns:o="urn:schemas-microsoft-com:office:office" xmlns:r="http://schemas.openxmlformats.org/officeDocument/2006/relationships" xmlns:m="http://schemas.openxmlformats.org/officeDocument/2006/math" xmlns:v="urn:schemas-microsoft-com:vml" xmlns:wp14="http://schemas.microsoft.com/office/word/2010/wordprocessingDrawing" xmlns:wp="http://schemas.openxmlformats.org/drawingml/2006/wordprocessingDrawing" xmlns:w10="urn:schemas-microsoft-com:office:word" xmlns:w="http://schemas.openxmlformats.org/wordprocessingml/2006/main" xmlns:w14="http://schemas.microsoft.com/office/word/2010/wordml" xmlns:w15="http://schemas.microsoft.com/office/word/2012/wordml" xmlns:w16se="http://schemas.microsoft.com/office/word/2015/wordml/symex" xmlns:wpg="http://schemas.microsoft.com/office/word/2010/wordprocessingGroup" xmlns:wpi="http://schemas.microsoft.com/office/word/2010/wordprocessingInk" xmlns:wne="http://schemas.microsoft.com/office/word/2006/wordml" xmlns:wps="http://schemas.microsoft.com/office/word/2010/wordprocessingShape" mc:Ignorable="w14 w15 w16se wp14">
   <w:p>
     <w:pPr>
       <w:pStyle w:val="Header"/>
@@ -4713,8 +4656,8 @@
 </file>
 
 <file path=word/numbering.xml><?xml version="1.0" encoding="utf-8"?>
-<w:numbering xmlns:wpc="http://schemas.microsoft.com/office/word/2010/wordprocessingCanvas" xmlns:mc="http://schemas.openxmlformats.org/markup-compatibility/2006" xmlns:o="urn:schemas-microsoft-com:office:office" xmlns:r="http://schemas.openxmlformats.org/officeDocument/2006/relationships" xmlns:m="http://schemas.openxmlformats.org/officeDocument/2006/math" xmlns:v="urn:schemas-microsoft-com:vml" xmlns:wp14="http://schemas.microsoft.com/office/word/2010/wordprocessingDrawing" xmlns:wp="http://schemas.openxmlformats.org/drawingml/2006/wordprocessingDrawing" xmlns:w10="urn:schemas-microsoft-com:office:word" xmlns:w="http://schemas.openxmlformats.org/wordprocessingml/2006/main" xmlns:w14="http://schemas.microsoft.com/office/word/2010/wordml" xmlns:wpg="http://schemas.microsoft.com/office/word/2010/wordprocessingGroup" xmlns:wpi="http://schemas.microsoft.com/office/word/2010/wordprocessingInk" xmlns:wne="http://schemas.microsoft.com/office/word/2006/wordml" xmlns:wps="http://schemas.microsoft.com/office/word/2010/wordprocessingShape" mc:Ignorable="w14 wp14">
-  <w:abstractNum w:abstractNumId="0">
+<w:numbering xmlns:wpc="http://schemas.microsoft.com/office/word/2010/wordprocessingCanvas" xmlns:cx="http://schemas.microsoft.com/office/drawing/2014/chartex" xmlns:cx1="http://schemas.microsoft.com/office/drawing/2015/9/8/chartex" xmlns:mc="http://schemas.openxmlformats.org/markup-compatibility/2006" xmlns:o="urn:schemas-microsoft-com:office:office" xmlns:r="http://schemas.openxmlformats.org/officeDocument/2006/relationships" xmlns:m="http://schemas.openxmlformats.org/officeDocument/2006/math" xmlns:v="urn:schemas-microsoft-com:vml" xmlns:wp14="http://schemas.microsoft.com/office/word/2010/wordprocessingDrawing" xmlns:wp="http://schemas.openxmlformats.org/drawingml/2006/wordprocessingDrawing" xmlns:w10="urn:schemas-microsoft-com:office:word" xmlns:w="http://schemas.openxmlformats.org/wordprocessingml/2006/main" xmlns:w14="http://schemas.microsoft.com/office/word/2010/wordml" xmlns:w15="http://schemas.microsoft.com/office/word/2012/wordml" xmlns:w16se="http://schemas.microsoft.com/office/word/2015/wordml/symex" xmlns:wpg="http://schemas.microsoft.com/office/word/2010/wordprocessingGroup" xmlns:wpi="http://schemas.microsoft.com/office/word/2010/wordprocessingInk" xmlns:wne="http://schemas.microsoft.com/office/word/2006/wordml" xmlns:wps="http://schemas.microsoft.com/office/word/2010/wordprocessingShape" mc:Ignorable="w14 w15 w16se wp14">
+  <w:abstractNum w:abstractNumId="0" w15:restartNumberingAfterBreak="0">
     <w:nsid w:val="04E60920"/>
     <w:multiLevelType w:val="hybridMultilevel"/>
     <w:tmpl w:val="9DB0F662"/>
@@ -4827,7 +4770,7 @@
       </w:rPr>
     </w:lvl>
   </w:abstractNum>
-  <w:abstractNum w:abstractNumId="1">
+  <w:abstractNum w:abstractNumId="1" w15:restartNumberingAfterBreak="0">
     <w:nsid w:val="0BCB1966"/>
     <w:multiLevelType w:val="hybridMultilevel"/>
     <w:tmpl w:val="288856D8"/>
@@ -4940,7 +4883,7 @@
       </w:rPr>
     </w:lvl>
   </w:abstractNum>
-  <w:abstractNum w:abstractNumId="2">
+  <w:abstractNum w:abstractNumId="2" w15:restartNumberingAfterBreak="0">
     <w:nsid w:val="12D46FE6"/>
     <w:multiLevelType w:val="hybridMultilevel"/>
     <w:tmpl w:val="2E189FDA"/>
@@ -5053,7 +4996,7 @@
       </w:rPr>
     </w:lvl>
   </w:abstractNum>
-  <w:abstractNum w:abstractNumId="3">
+  <w:abstractNum w:abstractNumId="3" w15:restartNumberingAfterBreak="0">
     <w:nsid w:val="13A00DEC"/>
     <w:multiLevelType w:val="hybridMultilevel"/>
     <w:tmpl w:val="A9E40BD8"/>
@@ -5140,7 +5083,7 @@
       </w:pPr>
     </w:lvl>
   </w:abstractNum>
-  <w:abstractNum w:abstractNumId="4">
+  <w:abstractNum w:abstractNumId="4" w15:restartNumberingAfterBreak="0">
     <w:nsid w:val="14B17CE4"/>
     <w:multiLevelType w:val="hybridMultilevel"/>
     <w:tmpl w:val="3620E0BC"/>
@@ -5253,7 +5196,7 @@
       </w:rPr>
     </w:lvl>
   </w:abstractNum>
-  <w:abstractNum w:abstractNumId="5">
+  <w:abstractNum w:abstractNumId="5" w15:restartNumberingAfterBreak="0">
     <w:nsid w:val="15690B01"/>
     <w:multiLevelType w:val="hybridMultilevel"/>
     <w:tmpl w:val="9A264372"/>
@@ -5366,7 +5309,7 @@
       </w:rPr>
     </w:lvl>
   </w:abstractNum>
-  <w:abstractNum w:abstractNumId="6">
+  <w:abstractNum w:abstractNumId="6" w15:restartNumberingAfterBreak="0">
     <w:nsid w:val="1DAD2515"/>
     <w:multiLevelType w:val="hybridMultilevel"/>
     <w:tmpl w:val="9C1E9A04"/>
@@ -5479,7 +5422,7 @@
       </w:rPr>
     </w:lvl>
   </w:abstractNum>
-  <w:abstractNum w:abstractNumId="7">
+  <w:abstractNum w:abstractNumId="7" w15:restartNumberingAfterBreak="0">
     <w:nsid w:val="22CD3F94"/>
     <w:multiLevelType w:val="hybridMultilevel"/>
     <w:tmpl w:val="A044FDFA"/>
@@ -5565,7 +5508,7 @@
       </w:pPr>
     </w:lvl>
   </w:abstractNum>
-  <w:abstractNum w:abstractNumId="8">
+  <w:abstractNum w:abstractNumId="8" w15:restartNumberingAfterBreak="0">
     <w:nsid w:val="26413526"/>
     <w:multiLevelType w:val="hybridMultilevel"/>
     <w:tmpl w:val="A1B4F3F4"/>
@@ -5651,7 +5594,7 @@
       </w:pPr>
     </w:lvl>
   </w:abstractNum>
-  <w:abstractNum w:abstractNumId="9">
+  <w:abstractNum w:abstractNumId="9" w15:restartNumberingAfterBreak="0">
     <w:nsid w:val="385C6CB3"/>
     <w:multiLevelType w:val="hybridMultilevel"/>
     <w:tmpl w:val="C1C67C5C"/>
@@ -5764,7 +5707,7 @@
       </w:rPr>
     </w:lvl>
   </w:abstractNum>
-  <w:abstractNum w:abstractNumId="10">
+  <w:abstractNum w:abstractNumId="10" w15:restartNumberingAfterBreak="0">
     <w:nsid w:val="420E53A2"/>
     <w:multiLevelType w:val="hybridMultilevel"/>
     <w:tmpl w:val="5C384868"/>
@@ -5877,7 +5820,7 @@
       </w:rPr>
     </w:lvl>
   </w:abstractNum>
-  <w:abstractNum w:abstractNumId="11">
+  <w:abstractNum w:abstractNumId="11" w15:restartNumberingAfterBreak="0">
     <w:nsid w:val="46003049"/>
     <w:multiLevelType w:val="hybridMultilevel"/>
     <w:tmpl w:val="605867C2"/>
@@ -5990,7 +5933,7 @@
       </w:rPr>
     </w:lvl>
   </w:abstractNum>
-  <w:abstractNum w:abstractNumId="12">
+  <w:abstractNum w:abstractNumId="12" w15:restartNumberingAfterBreak="0">
     <w:nsid w:val="4F5B2890"/>
     <w:multiLevelType w:val="hybridMultilevel"/>
     <w:tmpl w:val="9FAE4850"/>
@@ -6103,7 +6046,7 @@
       </w:rPr>
     </w:lvl>
   </w:abstractNum>
-  <w:abstractNum w:abstractNumId="13">
+  <w:abstractNum w:abstractNumId="13" w15:restartNumberingAfterBreak="0">
     <w:nsid w:val="51712A2F"/>
     <w:multiLevelType w:val="hybridMultilevel"/>
     <w:tmpl w:val="2B0A6FF2"/>
@@ -6216,7 +6159,7 @@
       </w:rPr>
     </w:lvl>
   </w:abstractNum>
-  <w:abstractNum w:abstractNumId="14">
+  <w:abstractNum w:abstractNumId="14" w15:restartNumberingAfterBreak="0">
     <w:nsid w:val="5507266E"/>
     <w:multiLevelType w:val="hybridMultilevel"/>
     <w:tmpl w:val="22522E3A"/>
@@ -6329,7 +6272,7 @@
       </w:rPr>
     </w:lvl>
   </w:abstractNum>
-  <w:abstractNum w:abstractNumId="15">
+  <w:abstractNum w:abstractNumId="15" w15:restartNumberingAfterBreak="0">
     <w:nsid w:val="55990837"/>
     <w:multiLevelType w:val="hybridMultilevel"/>
     <w:tmpl w:val="960254F8"/>
@@ -6442,7 +6385,7 @@
       </w:rPr>
     </w:lvl>
   </w:abstractNum>
-  <w:abstractNum w:abstractNumId="16">
+  <w:abstractNum w:abstractNumId="16" w15:restartNumberingAfterBreak="0">
     <w:nsid w:val="5E424358"/>
     <w:multiLevelType w:val="hybridMultilevel"/>
     <w:tmpl w:val="B4E8BE36"/>
@@ -6555,7 +6498,7 @@
       </w:rPr>
     </w:lvl>
   </w:abstractNum>
-  <w:abstractNum w:abstractNumId="17">
+  <w:abstractNum w:abstractNumId="17" w15:restartNumberingAfterBreak="0">
     <w:nsid w:val="5F9A715F"/>
     <w:multiLevelType w:val="hybridMultilevel"/>
     <w:tmpl w:val="4B26630C"/>
@@ -6668,7 +6611,7 @@
       </w:rPr>
     </w:lvl>
   </w:abstractNum>
-  <w:abstractNum w:abstractNumId="18">
+  <w:abstractNum w:abstractNumId="18" w15:restartNumberingAfterBreak="0">
     <w:nsid w:val="67CF4179"/>
     <w:multiLevelType w:val="hybridMultilevel"/>
     <w:tmpl w:val="0464CDD6"/>
@@ -6781,7 +6724,7 @@
       </w:rPr>
     </w:lvl>
   </w:abstractNum>
-  <w:abstractNum w:abstractNumId="19">
+  <w:abstractNum w:abstractNumId="19" w15:restartNumberingAfterBreak="0">
     <w:nsid w:val="7A0155B4"/>
     <w:multiLevelType w:val="hybridMultilevel"/>
     <w:tmpl w:val="581A57DA"/>
@@ -6894,7 +6837,7 @@
       </w:rPr>
     </w:lvl>
   </w:abstractNum>
-  <w:abstractNum w:abstractNumId="20">
+  <w:abstractNum w:abstractNumId="20" w15:restartNumberingAfterBreak="0">
     <w:nsid w:val="7EA31124"/>
     <w:multiLevelType w:val="hybridMultilevel"/>
     <w:tmpl w:val="78782B00"/>
@@ -7101,7 +7044,7 @@
 </file>
 
 <file path=word/styles.xml><?xml version="1.0" encoding="utf-8"?>
-<w:styles xmlns:mc="http://schemas.openxmlformats.org/markup-compatibility/2006" xmlns:r="http://schemas.openxmlformats.org/officeDocument/2006/relationships" xmlns:w="http://schemas.openxmlformats.org/wordprocessingml/2006/main" xmlns:w14="http://schemas.microsoft.com/office/word/2010/wordml" mc:Ignorable="w14">
+<w:styles xmlns:mc="http://schemas.openxmlformats.org/markup-compatibility/2006" xmlns:r="http://schemas.openxmlformats.org/officeDocument/2006/relationships" xmlns:w="http://schemas.openxmlformats.org/wordprocessingml/2006/main" xmlns:w14="http://schemas.microsoft.com/office/word/2010/wordml" xmlns:w15="http://schemas.microsoft.com/office/word/2012/wordml" xmlns:w16se="http://schemas.microsoft.com/office/word/2015/wordml/symex" mc:Ignorable="w14 w15 w16se">
   <w:docDefaults>
     <w:rPrDefault>
       <w:rPr>
@@ -7117,144 +7060,378 @@
       </w:pPr>
     </w:pPrDefault>
   </w:docDefaults>
-  <w:latentStyles w:defLockedState="0" w:defUIPriority="99" w:defSemiHidden="1" w:defUnhideWhenUsed="1" w:defQFormat="0" w:count="267">
-    <w:lsdException w:name="Normal" w:semiHidden="0" w:uiPriority="0" w:unhideWhenUsed="0" w:qFormat="1"/>
-    <w:lsdException w:name="heading 1" w:semiHidden="0" w:uiPriority="9" w:unhideWhenUsed="0" w:qFormat="1"/>
-    <w:lsdException w:name="heading 2" w:uiPriority="9" w:qFormat="1"/>
-    <w:lsdException w:name="heading 3" w:uiPriority="9" w:qFormat="1"/>
-    <w:lsdException w:name="heading 4" w:uiPriority="9" w:qFormat="1"/>
-    <w:lsdException w:name="heading 5" w:uiPriority="9" w:qFormat="1"/>
-    <w:lsdException w:name="heading 6" w:uiPriority="9" w:qFormat="1"/>
-    <w:lsdException w:name="heading 7" w:uiPriority="9" w:qFormat="1"/>
-    <w:lsdException w:name="heading 8" w:uiPriority="9" w:qFormat="1"/>
-    <w:lsdException w:name="heading 9" w:uiPriority="9" w:qFormat="1"/>
-    <w:lsdException w:name="toc 1" w:uiPriority="39"/>
-    <w:lsdException w:name="toc 2" w:uiPriority="39"/>
-    <w:lsdException w:name="toc 3" w:uiPriority="39"/>
-    <w:lsdException w:name="toc 4" w:uiPriority="39"/>
-    <w:lsdException w:name="toc 5" w:uiPriority="39"/>
-    <w:lsdException w:name="toc 6" w:uiPriority="39"/>
-    <w:lsdException w:name="toc 7" w:uiPriority="39"/>
-    <w:lsdException w:name="toc 8" w:uiPriority="39"/>
-    <w:lsdException w:name="toc 9" w:uiPriority="39"/>
-    <w:lsdException w:name="caption" w:uiPriority="35" w:qFormat="1"/>
-    <w:lsdException w:name="Title" w:semiHidden="0" w:uiPriority="10" w:unhideWhenUsed="0"/>
-    <w:lsdException w:name="Default Paragraph Font" w:uiPriority="1"/>
-    <w:lsdException w:name="Subtitle" w:semiHidden="0" w:uiPriority="11" w:unhideWhenUsed="0"/>
-    <w:lsdException w:name="Strong" w:semiHidden="0" w:uiPriority="22" w:unhideWhenUsed="0" w:qFormat="1"/>
-    <w:lsdException w:name="Emphasis" w:semiHidden="0" w:uiPriority="20" w:unhideWhenUsed="0"/>
-    <w:lsdException w:name="Table Grid" w:semiHidden="0" w:uiPriority="59" w:unhideWhenUsed="0"/>
-    <w:lsdException w:name="Placeholder Text" w:unhideWhenUsed="0"/>
-    <w:lsdException w:name="No Spacing" w:semiHidden="0" w:uiPriority="1" w:unhideWhenUsed="0"/>
-    <w:lsdException w:name="Light Shading" w:semiHidden="0" w:uiPriority="60" w:unhideWhenUsed="0"/>
-    <w:lsdException w:name="Light List" w:semiHidden="0" w:uiPriority="61" w:unhideWhenUsed="0"/>
-    <w:lsdException w:name="Light Grid" w:semiHidden="0" w:uiPriority="62" w:unhideWhenUsed="0"/>
-    <w:lsdException w:name="Medium Shading 1" w:semiHidden="0" w:uiPriority="63" w:unhideWhenUsed="0"/>
-    <w:lsdException w:name="Medium Shading 2" w:semiHidden="0" w:uiPriority="64" w:unhideWhenUsed="0"/>
-    <w:lsdException w:name="Medium List 1" w:semiHidden="0" w:uiPriority="65" w:unhideWhenUsed="0"/>
-    <w:lsdException w:name="Medium List 2" w:semiHidden="0" w:uiPriority="66" w:unhideWhenUsed="0"/>
-    <w:lsdException w:name="Medium Grid 1" w:semiHidden="0" w:uiPriority="67" w:unhideWhenUsed="0"/>
-    <w:lsdException w:name="Medium Grid 2" w:semiHidden="0" w:uiPriority="68" w:unhideWhenUsed="0"/>
-    <w:lsdException w:name="Medium Grid 3" w:semiHidden="0" w:uiPriority="69" w:unhideWhenUsed="0"/>
-    <w:lsdException w:name="Dark List" w:semiHidden="0" w:uiPriority="70" w:unhideWhenUsed="0"/>
-    <w:lsdException w:name="Colorful Shading" w:semiHidden="0" w:uiPriority="71" w:unhideWhenUsed="0"/>
-    <w:lsdException w:name="Colorful List" w:semiHidden="0" w:uiPriority="72" w:unhideWhenUsed="0"/>
-    <w:lsdException w:name="Colorful Grid" w:semiHidden="0" w:uiPriority="73" w:unhideWhenUsed="0"/>
-    <w:lsdException w:name="Light Shading Accent 1" w:semiHidden="0" w:uiPriority="60" w:unhideWhenUsed="0"/>
-    <w:lsdException w:name="Light List Accent 1" w:semiHidden="0" w:uiPriority="61" w:unhideWhenUsed="0"/>
-    <w:lsdException w:name="Light Grid Accent 1" w:semiHidden="0" w:uiPriority="62" w:unhideWhenUsed="0"/>
-    <w:lsdException w:name="Medium Shading 1 Accent 1" w:semiHidden="0" w:uiPriority="63" w:unhideWhenUsed="0"/>
-    <w:lsdException w:name="Medium Shading 2 Accent 1" w:semiHidden="0" w:uiPriority="64" w:unhideWhenUsed="0"/>
-    <w:lsdException w:name="Medium List 1 Accent 1" w:semiHidden="0" w:uiPriority="65" w:unhideWhenUsed="0"/>
-    <w:lsdException w:name="Revision" w:unhideWhenUsed="0"/>
-    <w:lsdException w:name="List Paragraph" w:semiHidden="0" w:uiPriority="34" w:unhideWhenUsed="0" w:qFormat="1"/>
-    <w:lsdException w:name="Quote" w:semiHidden="0" w:uiPriority="29" w:unhideWhenUsed="0"/>
-    <w:lsdException w:name="Intense Quote" w:semiHidden="0" w:uiPriority="30" w:unhideWhenUsed="0"/>
-    <w:lsdException w:name="Medium List 2 Accent 1" w:semiHidden="0" w:uiPriority="66" w:unhideWhenUsed="0"/>
-    <w:lsdException w:name="Medium Grid 1 Accent 1" w:semiHidden="0" w:uiPriority="67" w:unhideWhenUsed="0"/>
-    <w:lsdException w:name="Medium Grid 2 Accent 1" w:semiHidden="0" w:uiPriority="68" w:unhideWhenUsed="0"/>
-    <w:lsdException w:name="Medium Grid 3 Accent 1" w:semiHidden="0" w:uiPriority="69" w:unhideWhenUsed="0"/>
-    <w:lsdException w:name="Dark List Accent 1" w:semiHidden="0" w:uiPriority="70" w:unhideWhenUsed="0"/>
-    <w:lsdException w:name="Colorful Shading Accent 1" w:semiHidden="0" w:uiPriority="71" w:unhideWhenUsed="0"/>
-    <w:lsdException w:name="Colorful List Accent 1" w:semiHidden="0" w:uiPriority="72" w:unhideWhenUsed="0"/>
-    <w:lsdException w:name="Colorful Grid Accent 1" w:semiHidden="0" w:uiPriority="73" w:unhideWhenUsed="0"/>
-    <w:lsdException w:name="Light Shading Accent 2" w:semiHidden="0" w:uiPriority="60" w:unhideWhenUsed="0"/>
-    <w:lsdException w:name="Light List Accent 2" w:semiHidden="0" w:uiPriority="61" w:unhideWhenUsed="0"/>
-    <w:lsdException w:name="Light Grid Accent 2" w:semiHidden="0" w:uiPriority="62" w:unhideWhenUsed="0"/>
-    <w:lsdException w:name="Medium Shading 1 Accent 2" w:semiHidden="0" w:uiPriority="63" w:unhideWhenUsed="0"/>
-    <w:lsdException w:name="Medium Shading 2 Accent 2" w:semiHidden="0" w:uiPriority="64" w:unhideWhenUsed="0"/>
-    <w:lsdException w:name="Medium List 1 Accent 2" w:semiHidden="0" w:uiPriority="65" w:unhideWhenUsed="0"/>
-    <w:lsdException w:name="Medium List 2 Accent 2" w:semiHidden="0" w:uiPriority="66" w:unhideWhenUsed="0"/>
-    <w:lsdException w:name="Medium Grid 1 Accent 2" w:semiHidden="0" w:uiPriority="67" w:unhideWhenUsed="0"/>
-    <w:lsdException w:name="Medium Grid 2 Accent 2" w:semiHidden="0" w:uiPriority="68" w:unhideWhenUsed="0"/>
-    <w:lsdException w:name="Medium Grid 3 Accent 2" w:semiHidden="0" w:uiPriority="69" w:unhideWhenUsed="0"/>
-    <w:lsdException w:name="Dark List Accent 2" w:semiHidden="0" w:uiPriority="70" w:unhideWhenUsed="0"/>
-    <w:lsdException w:name="Colorful Shading Accent 2" w:semiHidden="0" w:uiPriority="71" w:unhideWhenUsed="0"/>
-    <w:lsdException w:name="Colorful List Accent 2" w:semiHidden="0" w:uiPriority="72" w:unhideWhenUsed="0"/>
-    <w:lsdException w:name="Colorful Grid Accent 2" w:semiHidden="0" w:uiPriority="73" w:unhideWhenUsed="0"/>
-    <w:lsdException w:name="Light Shading Accent 3" w:semiHidden="0" w:uiPriority="60" w:unhideWhenUsed="0"/>
-    <w:lsdException w:name="Light List Accent 3" w:semiHidden="0" w:uiPriority="61" w:unhideWhenUsed="0"/>
-    <w:lsdException w:name="Light Grid Accent 3" w:semiHidden="0" w:uiPriority="62" w:unhideWhenUsed="0"/>
-    <w:lsdException w:name="Medium Shading 1 Accent 3" w:semiHidden="0" w:uiPriority="63" w:unhideWhenUsed="0"/>
-    <w:lsdException w:name="Medium Shading 2 Accent 3" w:semiHidden="0" w:uiPriority="64" w:unhideWhenUsed="0"/>
-    <w:lsdException w:name="Medium List 1 Accent 3" w:semiHidden="0" w:uiPriority="65" w:unhideWhenUsed="0"/>
-    <w:lsdException w:name="Medium List 2 Accent 3" w:semiHidden="0" w:uiPriority="66" w:unhideWhenUsed="0"/>
-    <w:lsdException w:name="Medium Grid 1 Accent 3" w:semiHidden="0" w:uiPriority="67" w:unhideWhenUsed="0"/>
-    <w:lsdException w:name="Medium Grid 2 Accent 3" w:semiHidden="0" w:uiPriority="68" w:unhideWhenUsed="0"/>
-    <w:lsdException w:name="Medium Grid 3 Accent 3" w:semiHidden="0" w:uiPriority="69" w:unhideWhenUsed="0"/>
-    <w:lsdException w:name="Dark List Accent 3" w:semiHidden="0" w:uiPriority="70" w:unhideWhenUsed="0"/>
-    <w:lsdException w:name="Colorful Shading Accent 3" w:semiHidden="0" w:uiPriority="71" w:unhideWhenUsed="0"/>
-    <w:lsdException w:name="Colorful List Accent 3" w:semiHidden="0" w:uiPriority="72" w:unhideWhenUsed="0"/>
-    <w:lsdException w:name="Colorful Grid Accent 3" w:semiHidden="0" w:uiPriority="73" w:unhideWhenUsed="0"/>
-    <w:lsdException w:name="Light Shading Accent 4" w:semiHidden="0" w:uiPriority="60" w:unhideWhenUsed="0"/>
-    <w:lsdException w:name="Light List Accent 4" w:semiHidden="0" w:uiPriority="61" w:unhideWhenUsed="0"/>
-    <w:lsdException w:name="Light Grid Accent 4" w:semiHidden="0" w:uiPriority="62" w:unhideWhenUsed="0"/>
-    <w:lsdException w:name="Medium Shading 1 Accent 4" w:semiHidden="0" w:uiPriority="63" w:unhideWhenUsed="0"/>
-    <w:lsdException w:name="Medium Shading 2 Accent 4" w:semiHidden="0" w:uiPriority="64" w:unhideWhenUsed="0"/>
-    <w:lsdException w:name="Medium List 1 Accent 4" w:semiHidden="0" w:uiPriority="65" w:unhideWhenUsed="0"/>
-    <w:lsdException w:name="Medium List 2 Accent 4" w:semiHidden="0" w:uiPriority="66" w:unhideWhenUsed="0"/>
-    <w:lsdException w:name="Medium Grid 1 Accent 4" w:semiHidden="0" w:uiPriority="67" w:unhideWhenUsed="0"/>
-    <w:lsdException w:name="Medium Grid 2 Accent 4" w:semiHidden="0" w:uiPriority="68" w:unhideWhenUsed="0"/>
-    <w:lsdException w:name="Medium Grid 3 Accent 4" w:semiHidden="0" w:uiPriority="69" w:unhideWhenUsed="0"/>
-    <w:lsdException w:name="Dark List Accent 4" w:semiHidden="0" w:uiPriority="70" w:unhideWhenUsed="0"/>
-    <w:lsdException w:name="Colorful Shading Accent 4" w:semiHidden="0" w:uiPriority="71" w:unhideWhenUsed="0"/>
-    <w:lsdException w:name="Colorful List Accent 4" w:semiHidden="0" w:uiPriority="72" w:unhideWhenUsed="0"/>
-    <w:lsdException w:name="Colorful Grid Accent 4" w:semiHidden="0" w:uiPriority="73" w:unhideWhenUsed="0"/>
-    <w:lsdException w:name="Light Shading Accent 5" w:semiHidden="0" w:uiPriority="60" w:unhideWhenUsed="0"/>
-    <w:lsdException w:name="Light List Accent 5" w:semiHidden="0" w:uiPriority="61" w:unhideWhenUsed="0"/>
-    <w:lsdException w:name="Light Grid Accent 5" w:semiHidden="0" w:uiPriority="62" w:unhideWhenUsed="0"/>
-    <w:lsdException w:name="Medium Shading 1 Accent 5" w:semiHidden="0" w:uiPriority="63" w:unhideWhenUsed="0"/>
-    <w:lsdException w:name="Medium Shading 2 Accent 5" w:semiHidden="0" w:uiPriority="64" w:unhideWhenUsed="0"/>
-    <w:lsdException w:name="Medium List 1 Accent 5" w:semiHidden="0" w:uiPriority="65" w:unhideWhenUsed="0"/>
-    <w:lsdException w:name="Medium List 2 Accent 5" w:semiHidden="0" w:uiPriority="66" w:unhideWhenUsed="0"/>
-    <w:lsdException w:name="Medium Grid 1 Accent 5" w:semiHidden="0" w:uiPriority="67" w:unhideWhenUsed="0"/>
-    <w:lsdException w:name="Medium Grid 2 Accent 5" w:semiHidden="0" w:uiPriority="68" w:unhideWhenUsed="0"/>
-    <w:lsdException w:name="Medium Grid 3 Accent 5" w:semiHidden="0" w:uiPriority="69" w:unhideWhenUsed="0"/>
-    <w:lsdException w:name="Dark List Accent 5" w:semiHidden="0" w:uiPriority="70" w:unhideWhenUsed="0"/>
-    <w:lsdException w:name="Colorful Shading Accent 5" w:semiHidden="0" w:uiPriority="71" w:unhideWhenUsed="0"/>
-    <w:lsdException w:name="Colorful List Accent 5" w:semiHidden="0" w:uiPriority="72" w:unhideWhenUsed="0"/>
-    <w:lsdException w:name="Colorful Grid Accent 5" w:semiHidden="0" w:uiPriority="73" w:unhideWhenUsed="0"/>
-    <w:lsdException w:name="Light Shading Accent 6" w:semiHidden="0" w:uiPriority="60" w:unhideWhenUsed="0"/>
-    <w:lsdException w:name="Light List Accent 6" w:semiHidden="0" w:uiPriority="61" w:unhideWhenUsed="0"/>
-    <w:lsdException w:name="Light Grid Accent 6" w:semiHidden="0" w:uiPriority="62" w:unhideWhenUsed="0"/>
-    <w:lsdException w:name="Medium Shading 1 Accent 6" w:semiHidden="0" w:uiPriority="63" w:unhideWhenUsed="0"/>
-    <w:lsdException w:name="Medium Shading 2 Accent 6" w:semiHidden="0" w:uiPriority="64" w:unhideWhenUsed="0"/>
-    <w:lsdException w:name="Medium List 1 Accent 6" w:semiHidden="0" w:uiPriority="65" w:unhideWhenUsed="0"/>
-    <w:lsdException w:name="Medium List 2 Accent 6" w:semiHidden="0" w:uiPriority="66" w:unhideWhenUsed="0"/>
-    <w:lsdException w:name="Medium Grid 1 Accent 6" w:semiHidden="0" w:uiPriority="67" w:unhideWhenUsed="0"/>
-    <w:lsdException w:name="Medium Grid 2 Accent 6" w:semiHidden="0" w:uiPriority="68" w:unhideWhenUsed="0"/>
-    <w:lsdException w:name="Medium Grid 3 Accent 6" w:semiHidden="0" w:uiPriority="69" w:unhideWhenUsed="0"/>
-    <w:lsdException w:name="Dark List Accent 6" w:semiHidden="0" w:uiPriority="70" w:unhideWhenUsed="0"/>
-    <w:lsdException w:name="Colorful Shading Accent 6" w:semiHidden="0" w:uiPriority="71" w:unhideWhenUsed="0"/>
-    <w:lsdException w:name="Colorful List Accent 6" w:semiHidden="0" w:uiPriority="72" w:unhideWhenUsed="0"/>
-    <w:lsdException w:name="Colorful Grid Accent 6" w:semiHidden="0" w:uiPriority="73" w:unhideWhenUsed="0"/>
-    <w:lsdException w:name="Subtle Emphasis" w:semiHidden="0" w:uiPriority="19" w:unhideWhenUsed="0"/>
-    <w:lsdException w:name="Intense Emphasis" w:semiHidden="0" w:uiPriority="21" w:unhideWhenUsed="0"/>
-    <w:lsdException w:name="Subtle Reference" w:semiHidden="0" w:uiPriority="31" w:unhideWhenUsed="0"/>
-    <w:lsdException w:name="Intense Reference" w:semiHidden="0" w:uiPriority="32" w:unhideWhenUsed="0"/>
-    <w:lsdException w:name="Book Title" w:semiHidden="0" w:uiPriority="33" w:unhideWhenUsed="0"/>
-    <w:lsdException w:name="Bibliography" w:uiPriority="37"/>
-    <w:lsdException w:name="TOC Heading" w:uiPriority="39" w:qFormat="1"/>
+  <w:latentStyles w:defLockedState="0" w:defUIPriority="99" w:defSemiHidden="0" w:defUnhideWhenUsed="0" w:defQFormat="0" w:count="371">
+    <w:lsdException w:name="Normal" w:uiPriority="0" w:qFormat="1"/>
+    <w:lsdException w:name="heading 1" w:uiPriority="9" w:qFormat="1"/>
+    <w:lsdException w:name="heading 2" w:semiHidden="1" w:uiPriority="9" w:unhideWhenUsed="1" w:qFormat="1"/>
+    <w:lsdException w:name="heading 3" w:semiHidden="1" w:uiPriority="9" w:unhideWhenUsed="1" w:qFormat="1"/>
+    <w:lsdException w:name="heading 4" w:semiHidden="1" w:uiPriority="9" w:unhideWhenUsed="1" w:qFormat="1"/>
+    <w:lsdException w:name="heading 5" w:semiHidden="1" w:uiPriority="9" w:unhideWhenUsed="1" w:qFormat="1"/>
+    <w:lsdException w:name="heading 6" w:semiHidden="1" w:uiPriority="9" w:unhideWhenUsed="1" w:qFormat="1"/>
+    <w:lsdException w:name="heading 7" w:semiHidden="1" w:uiPriority="9" w:unhideWhenUsed="1" w:qFormat="1"/>
+    <w:lsdException w:name="heading 8" w:semiHidden="1" w:uiPriority="9" w:unhideWhenUsed="1" w:qFormat="1"/>
+    <w:lsdException w:name="heading 9" w:semiHidden="1" w:uiPriority="9" w:unhideWhenUsed="1" w:qFormat="1"/>
+    <w:lsdException w:name="index 1" w:semiHidden="1" w:unhideWhenUsed="1"/>
+    <w:lsdException w:name="index 2" w:semiHidden="1" w:unhideWhenUsed="1"/>
+    <w:lsdException w:name="index 3" w:semiHidden="1" w:unhideWhenUsed="1"/>
+    <w:lsdException w:name="index 4" w:semiHidden="1" w:unhideWhenUsed="1"/>
+    <w:lsdException w:name="index 5" w:semiHidden="1" w:unhideWhenUsed="1"/>
+    <w:lsdException w:name="index 6" w:semiHidden="1" w:unhideWhenUsed="1"/>
+    <w:lsdException w:name="index 7" w:semiHidden="1" w:unhideWhenUsed="1"/>
+    <w:lsdException w:name="index 8" w:semiHidden="1" w:unhideWhenUsed="1"/>
+    <w:lsdException w:name="index 9" w:semiHidden="1" w:unhideWhenUsed="1"/>
+    <w:lsdException w:name="toc 1" w:semiHidden="1" w:uiPriority="39" w:unhideWhenUsed="1"/>
+    <w:lsdException w:name="toc 2" w:semiHidden="1" w:uiPriority="39" w:unhideWhenUsed="1"/>
+    <w:lsdException w:name="toc 3" w:semiHidden="1" w:uiPriority="39" w:unhideWhenUsed="1"/>
+    <w:lsdException w:name="toc 4" w:semiHidden="1" w:uiPriority="39" w:unhideWhenUsed="1"/>
+    <w:lsdException w:name="toc 5" w:semiHidden="1" w:uiPriority="39" w:unhideWhenUsed="1"/>
+    <w:lsdException w:name="toc 6" w:semiHidden="1" w:uiPriority="39" w:unhideWhenUsed="1"/>
+    <w:lsdException w:name="toc 7" w:semiHidden="1" w:uiPriority="39" w:unhideWhenUsed="1"/>
+    <w:lsdException w:name="toc 8" w:semiHidden="1" w:uiPriority="39" w:unhideWhenUsed="1"/>
+    <w:lsdException w:name="toc 9" w:semiHidden="1" w:uiPriority="39" w:unhideWhenUsed="1"/>
+    <w:lsdException w:name="Normal Indent" w:semiHidden="1" w:unhideWhenUsed="1"/>
+    <w:lsdException w:name="footnote text" w:semiHidden="1" w:unhideWhenUsed="1"/>
+    <w:lsdException w:name="annotation text" w:semiHidden="1" w:unhideWhenUsed="1"/>
+    <w:lsdException w:name="header" w:semiHidden="1" w:unhideWhenUsed="1"/>
+    <w:lsdException w:name="footer" w:semiHidden="1" w:unhideWhenUsed="1"/>
+    <w:lsdException w:name="index heading" w:semiHidden="1" w:unhideWhenUsed="1"/>
+    <w:lsdException w:name="caption" w:semiHidden="1" w:uiPriority="35" w:unhideWhenUsed="1" w:qFormat="1"/>
+    <w:lsdException w:name="table of figures" w:semiHidden="1" w:unhideWhenUsed="1"/>
+    <w:lsdException w:name="envelope address" w:semiHidden="1" w:unhideWhenUsed="1"/>
+    <w:lsdException w:name="envelope return" w:semiHidden="1" w:unhideWhenUsed="1"/>
+    <w:lsdException w:name="footnote reference" w:semiHidden="1" w:unhideWhenUsed="1"/>
+    <w:lsdException w:name="annotation reference" w:semiHidden="1" w:unhideWhenUsed="1"/>
+    <w:lsdException w:name="line number" w:semiHidden="1" w:unhideWhenUsed="1"/>
+    <w:lsdException w:name="page number" w:semiHidden="1" w:unhideWhenUsed="1"/>
+    <w:lsdException w:name="endnote reference" w:semiHidden="1" w:unhideWhenUsed="1"/>
+    <w:lsdException w:name="endnote text" w:semiHidden="1" w:unhideWhenUsed="1"/>
+    <w:lsdException w:name="table of authorities" w:semiHidden="1" w:unhideWhenUsed="1"/>
+    <w:lsdException w:name="macro" w:semiHidden="1" w:unhideWhenUsed="1"/>
+    <w:lsdException w:name="toa heading" w:semiHidden="1" w:unhideWhenUsed="1"/>
+    <w:lsdException w:name="List" w:semiHidden="1" w:unhideWhenUsed="1"/>
+    <w:lsdException w:name="List Bullet" w:semiHidden="1" w:unhideWhenUsed="1"/>
+    <w:lsdException w:name="List Number" w:semiHidden="1" w:unhideWhenUsed="1"/>
+    <w:lsdException w:name="List 2" w:semiHidden="1" w:unhideWhenUsed="1"/>
+    <w:lsdException w:name="List 3" w:semiHidden="1" w:unhideWhenUsed="1"/>
+    <w:lsdException w:name="List 4" w:semiHidden="1" w:unhideWhenUsed="1"/>
+    <w:lsdException w:name="List 5" w:semiHidden="1" w:unhideWhenUsed="1"/>
+    <w:lsdException w:name="List Bullet 2" w:semiHidden="1" w:unhideWhenUsed="1"/>
+    <w:lsdException w:name="List Bullet 3" w:semiHidden="1" w:unhideWhenUsed="1"/>
+    <w:lsdException w:name="List Bullet 4" w:semiHidden="1" w:unhideWhenUsed="1"/>
+    <w:lsdException w:name="List Bullet 5" w:semiHidden="1" w:unhideWhenUsed="1"/>
+    <w:lsdException w:name="List Number 2" w:semiHidden="1" w:unhideWhenUsed="1"/>
+    <w:lsdException w:name="List Number 3" w:semiHidden="1" w:unhideWhenUsed="1"/>
+    <w:lsdException w:name="List Number 4" w:semiHidden="1" w:unhideWhenUsed="1"/>
+    <w:lsdException w:name="List Number 5" w:semiHidden="1" w:unhideWhenUsed="1"/>
+    <w:lsdException w:name="Title" w:uiPriority="10"/>
+    <w:lsdException w:name="Closing" w:semiHidden="1" w:unhideWhenUsed="1"/>
+    <w:lsdException w:name="Signature" w:semiHidden="1" w:unhideWhenUsed="1"/>
+    <w:lsdException w:name="Default Paragraph Font" w:semiHidden="1" w:uiPriority="1" w:unhideWhenUsed="1"/>
+    <w:lsdException w:name="Body Text" w:semiHidden="1" w:unhideWhenUsed="1"/>
+    <w:lsdException w:name="Body Text Indent" w:semiHidden="1" w:unhideWhenUsed="1"/>
+    <w:lsdException w:name="List Continue" w:semiHidden="1" w:unhideWhenUsed="1"/>
+    <w:lsdException w:name="List Continue 2" w:semiHidden="1" w:unhideWhenUsed="1"/>
+    <w:lsdException w:name="List Continue 3" w:semiHidden="1" w:unhideWhenUsed="1"/>
+    <w:lsdException w:name="List Continue 4" w:semiHidden="1" w:unhideWhenUsed="1"/>
+    <w:lsdException w:name="List Continue 5" w:semiHidden="1" w:unhideWhenUsed="1"/>
+    <w:lsdException w:name="Message Header" w:semiHidden="1" w:unhideWhenUsed="1"/>
+    <w:lsdException w:name="Subtitle" w:uiPriority="11"/>
+    <w:lsdException w:name="Salutation" w:semiHidden="1" w:unhideWhenUsed="1"/>
+    <w:lsdException w:name="Date" w:semiHidden="1" w:unhideWhenUsed="1"/>
+    <w:lsdException w:name="Body Text First Indent" w:semiHidden="1" w:unhideWhenUsed="1"/>
+    <w:lsdException w:name="Body Text First Indent 2" w:semiHidden="1" w:unhideWhenUsed="1"/>
+    <w:lsdException w:name="Note Heading" w:semiHidden="1" w:unhideWhenUsed="1"/>
+    <w:lsdException w:name="Body Text 2" w:semiHidden="1" w:unhideWhenUsed="1"/>
+    <w:lsdException w:name="Body Text 3" w:semiHidden="1" w:unhideWhenUsed="1"/>
+    <w:lsdException w:name="Body Text Indent 2" w:semiHidden="1" w:unhideWhenUsed="1"/>
+    <w:lsdException w:name="Body Text Indent 3" w:semiHidden="1" w:unhideWhenUsed="1"/>
+    <w:lsdException w:name="Block Text" w:semiHidden="1" w:unhideWhenUsed="1"/>
+    <w:lsdException w:name="Hyperlink" w:semiHidden="1" w:unhideWhenUsed="1"/>
+    <w:lsdException w:name="FollowedHyperlink" w:semiHidden="1" w:unhideWhenUsed="1"/>
+    <w:lsdException w:name="Strong" w:uiPriority="22" w:qFormat="1"/>
+    <w:lsdException w:name="Emphasis" w:uiPriority="20"/>
+    <w:lsdException w:name="Document Map" w:semiHidden="1" w:unhideWhenUsed="1"/>
+    <w:lsdException w:name="Plain Text" w:semiHidden="1" w:unhideWhenUsed="1"/>
+    <w:lsdException w:name="E-mail Signature" w:semiHidden="1" w:unhideWhenUsed="1"/>
+    <w:lsdException w:name="HTML Top of Form" w:semiHidden="1" w:unhideWhenUsed="1"/>
+    <w:lsdException w:name="HTML Bottom of Form" w:semiHidden="1" w:unhideWhenUsed="1"/>
+    <w:lsdException w:name="Normal (Web)" w:semiHidden="1" w:unhideWhenUsed="1"/>
+    <w:lsdException w:name="HTML Acronym" w:semiHidden="1" w:unhideWhenUsed="1"/>
+    <w:lsdException w:name="HTML Address" w:semiHidden="1" w:unhideWhenUsed="1"/>
+    <w:lsdException w:name="HTML Cite" w:semiHidden="1" w:unhideWhenUsed="1"/>
+    <w:lsdException w:name="HTML Code" w:semiHidden="1" w:unhideWhenUsed="1"/>
+    <w:lsdException w:name="HTML Definition" w:semiHidden="1" w:unhideWhenUsed="1"/>
+    <w:lsdException w:name="HTML Keyboard" w:semiHidden="1" w:unhideWhenUsed="1"/>
+    <w:lsdException w:name="HTML Preformatted" w:semiHidden="1" w:unhideWhenUsed="1"/>
+    <w:lsdException w:name="HTML Sample" w:semiHidden="1" w:unhideWhenUsed="1"/>
+    <w:lsdException w:name="HTML Typewriter" w:semiHidden="1" w:unhideWhenUsed="1"/>
+    <w:lsdException w:name="HTML Variable" w:semiHidden="1" w:unhideWhenUsed="1"/>
+    <w:lsdException w:name="Normal Table" w:semiHidden="1" w:unhideWhenUsed="1"/>
+    <w:lsdException w:name="annotation subject" w:semiHidden="1" w:unhideWhenUsed="1"/>
+    <w:lsdException w:name="No List" w:semiHidden="1" w:unhideWhenUsed="1"/>
+    <w:lsdException w:name="Outline List 1" w:semiHidden="1" w:unhideWhenUsed="1"/>
+    <w:lsdException w:name="Outline List 2" w:semiHidden="1" w:unhideWhenUsed="1"/>
+    <w:lsdException w:name="Outline List 3" w:semiHidden="1" w:unhideWhenUsed="1"/>
+    <w:lsdException w:name="Table Simple 1" w:semiHidden="1" w:unhideWhenUsed="1"/>
+    <w:lsdException w:name="Table Simple 2" w:semiHidden="1" w:unhideWhenUsed="1"/>
+    <w:lsdException w:name="Table Simple 3" w:semiHidden="1" w:unhideWhenUsed="1"/>
+    <w:lsdException w:name="Table Classic 1" w:semiHidden="1" w:unhideWhenUsed="1"/>
+    <w:lsdException w:name="Table Classic 2" w:semiHidden="1" w:unhideWhenUsed="1"/>
+    <w:lsdException w:name="Table Classic 3" w:semiHidden="1" w:unhideWhenUsed="1"/>
+    <w:lsdException w:name="Table Classic 4" w:semiHidden="1" w:unhideWhenUsed="1"/>
+    <w:lsdException w:name="Table Colorful 1" w:semiHidden="1" w:unhideWhenUsed="1"/>
+    <w:lsdException w:name="Table Colorful 2" w:semiHidden="1" w:unhideWhenUsed="1"/>
+    <w:lsdException w:name="Table Colorful 3" w:semiHidden="1" w:unhideWhenUsed="1"/>
+    <w:lsdException w:name="Table Columns 1" w:semiHidden="1" w:unhideWhenUsed="1"/>
+    <w:lsdException w:name="Table Columns 2" w:semiHidden="1" w:unhideWhenUsed="1"/>
+    <w:lsdException w:name="Table Columns 3" w:semiHidden="1" w:unhideWhenUsed="1"/>
+    <w:lsdException w:name="Table Columns 4" w:semiHidden="1" w:unhideWhenUsed="1"/>
+    <w:lsdException w:name="Table Columns 5" w:semiHidden="1" w:unhideWhenUsed="1"/>
+    <w:lsdException w:name="Table Grid 1" w:semiHidden="1" w:unhideWhenUsed="1"/>
+    <w:lsdException w:name="Table Grid 2" w:semiHidden="1" w:unhideWhenUsed="1"/>
+    <w:lsdException w:name="Table Grid 3" w:semiHidden="1" w:unhideWhenUsed="1"/>
+    <w:lsdException w:name="Table Grid 4" w:semiHidden="1" w:unhideWhenUsed="1"/>
+    <w:lsdException w:name="Table Grid 5" w:semiHidden="1" w:unhideWhenUsed="1"/>
+    <w:lsdException w:name="Table Grid 6" w:semiHidden="1" w:unhideWhenUsed="1"/>
+    <w:lsdException w:name="Table Grid 7" w:semiHidden="1" w:unhideWhenUsed="1"/>
+    <w:lsdException w:name="Table Grid 8" w:semiHidden="1" w:unhideWhenUsed="1"/>
+    <w:lsdException w:name="Table List 1" w:semiHidden="1" w:unhideWhenUsed="1"/>
+    <w:lsdException w:name="Table List 2" w:semiHidden="1" w:unhideWhenUsed="1"/>
+    <w:lsdException w:name="Table List 3" w:semiHidden="1" w:unhideWhenUsed="1"/>
+    <w:lsdException w:name="Table List 4" w:semiHidden="1" w:unhideWhenUsed="1"/>
+    <w:lsdException w:name="Table List 5" w:semiHidden="1" w:unhideWhenUsed="1"/>
+    <w:lsdException w:name="Table List 6" w:semiHidden="1" w:unhideWhenUsed="1"/>
+    <w:lsdException w:name="Table List 7" w:semiHidden="1" w:unhideWhenUsed="1"/>
+    <w:lsdException w:name="Table List 8" w:semiHidden="1" w:unhideWhenUsed="1"/>
+    <w:lsdException w:name="Table 3D effects 1" w:semiHidden="1" w:unhideWhenUsed="1"/>
+    <w:lsdException w:name="Table 3D effects 2" w:semiHidden="1" w:unhideWhenUsed="1"/>
+    <w:lsdException w:name="Table 3D effects 3" w:semiHidden="1" w:unhideWhenUsed="1"/>
+    <w:lsdException w:name="Table Contemporary" w:semiHidden="1" w:unhideWhenUsed="1"/>
+    <w:lsdException w:name="Table Elegant" w:semiHidden="1" w:unhideWhenUsed="1"/>
+    <w:lsdException w:name="Table Professional" w:semiHidden="1" w:unhideWhenUsed="1"/>
+    <w:lsdException w:name="Table Subtle 1" w:semiHidden="1" w:unhideWhenUsed="1"/>
+    <w:lsdException w:name="Table Subtle 2" w:semiHidden="1" w:unhideWhenUsed="1"/>
+    <w:lsdException w:name="Table Web 1" w:semiHidden="1" w:unhideWhenUsed="1"/>
+    <w:lsdException w:name="Table Web 2" w:semiHidden="1" w:unhideWhenUsed="1"/>
+    <w:lsdException w:name="Table Web 3" w:semiHidden="1" w:unhideWhenUsed="1"/>
+    <w:lsdException w:name="Balloon Text" w:semiHidden="1" w:unhideWhenUsed="1"/>
+    <w:lsdException w:name="Table Grid" w:uiPriority="59"/>
+    <w:lsdException w:name="Table Theme" w:semiHidden="1" w:unhideWhenUsed="1"/>
+    <w:lsdException w:name="Placeholder Text" w:semiHidden="1"/>
+    <w:lsdException w:name="No Spacing" w:uiPriority="1"/>
+    <w:lsdException w:name="Light Shading" w:uiPriority="60"/>
+    <w:lsdException w:name="Light List" w:uiPriority="61"/>
+    <w:lsdException w:name="Light Grid" w:uiPriority="62"/>
+    <w:lsdException w:name="Medium Shading 1" w:uiPriority="63"/>
+    <w:lsdException w:name="Medium Shading 2" w:uiPriority="64"/>
+    <w:lsdException w:name="Medium List 1" w:uiPriority="65"/>
+    <w:lsdException w:name="Medium List 2" w:uiPriority="66"/>
+    <w:lsdException w:name="Medium Grid 1" w:uiPriority="67"/>
+    <w:lsdException w:name="Medium Grid 2" w:uiPriority="68"/>
+    <w:lsdException w:name="Medium Grid 3" w:uiPriority="69"/>
+    <w:lsdException w:name="Dark List" w:uiPriority="70"/>
+    <w:lsdException w:name="Colorful Shading" w:uiPriority="71"/>
+    <w:lsdException w:name="Colorful List" w:uiPriority="72"/>
+    <w:lsdException w:name="Colorful Grid" w:uiPriority="73"/>
+    <w:lsdException w:name="Light Shading Accent 1" w:uiPriority="60"/>
+    <w:lsdException w:name="Light List Accent 1" w:uiPriority="61"/>
+    <w:lsdException w:name="Light Grid Accent 1" w:uiPriority="62"/>
+    <w:lsdException w:name="Medium Shading 1 Accent 1" w:uiPriority="63"/>
+    <w:lsdException w:name="Medium Shading 2 Accent 1" w:uiPriority="64"/>
+    <w:lsdException w:name="Medium List 1 Accent 1" w:uiPriority="65"/>
+    <w:lsdException w:name="Revision" w:semiHidden="1"/>
+    <w:lsdException w:name="List Paragraph" w:uiPriority="34" w:qFormat="1"/>
+    <w:lsdException w:name="Quote" w:uiPriority="29"/>
+    <w:lsdException w:name="Intense Quote" w:uiPriority="30"/>
+    <w:lsdException w:name="Medium List 2 Accent 1" w:uiPriority="66"/>
+    <w:lsdException w:name="Medium Grid 1 Accent 1" w:uiPriority="67"/>
+    <w:lsdException w:name="Medium Grid 2 Accent 1" w:uiPriority="68"/>
+    <w:lsdException w:name="Medium Grid 3 Accent 1" w:uiPriority="69"/>
+    <w:lsdException w:name="Dark List Accent 1" w:uiPriority="70"/>
+    <w:lsdException w:name="Colorful Shading Accent 1" w:uiPriority="71"/>
+    <w:lsdException w:name="Colorful List Accent 1" w:uiPriority="72"/>
+    <w:lsdException w:name="Colorful Grid Accent 1" w:uiPriority="73"/>
+    <w:lsdException w:name="Light Shading Accent 2" w:uiPriority="60"/>
+    <w:lsdException w:name="Light List Accent 2" w:uiPriority="61"/>
+    <w:lsdException w:name="Light Grid Accent 2" w:uiPriority="62"/>
+    <w:lsdException w:name="Medium Shading 1 Accent 2" w:uiPriority="63"/>
+    <w:lsdException w:name="Medium Shading 2 Accent 2" w:uiPriority="64"/>
+    <w:lsdException w:name="Medium List 1 Accent 2" w:uiPriority="65"/>
+    <w:lsdException w:name="Medium List 2 Accent 2" w:uiPriority="66"/>
+    <w:lsdException w:name="Medium Grid 1 Accent 2" w:uiPriority="67"/>
+    <w:lsdException w:name="Medium Grid 2 Accent 2" w:uiPriority="68"/>
+    <w:lsdException w:name="Medium Grid 3 Accent 2" w:uiPriority="69"/>
+    <w:lsdException w:name="Dark List Accent 2" w:uiPriority="70"/>
+    <w:lsdException w:name="Colorful Shading Accent 2" w:uiPriority="71"/>
+    <w:lsdException w:name="Colorful List Accent 2" w:uiPriority="72"/>
+    <w:lsdException w:name="Colorful Grid Accent 2" w:uiPriority="73"/>
+    <w:lsdException w:name="Light Shading Accent 3" w:uiPriority="60"/>
+    <w:lsdException w:name="Light List Accent 3" w:uiPriority="61"/>
+    <w:lsdException w:name="Light Grid Accent 3" w:uiPriority="62"/>
+    <w:lsdException w:name="Medium Shading 1 Accent 3" w:uiPriority="63"/>
+    <w:lsdException w:name="Medium Shading 2 Accent 3" w:uiPriority="64"/>
+    <w:lsdException w:name="Medium List 1 Accent 3" w:uiPriority="65"/>
+    <w:lsdException w:name="Medium List 2 Accent 3" w:uiPriority="66"/>
+    <w:lsdException w:name="Medium Grid 1 Accent 3" w:uiPriority="67"/>
+    <w:lsdException w:name="Medium Grid 2 Accent 3" w:uiPriority="68"/>
+    <w:lsdException w:name="Medium Grid 3 Accent 3" w:uiPriority="69"/>
+    <w:lsdException w:name="Dark List Accent 3" w:uiPriority="70"/>
+    <w:lsdException w:name="Colorful Shading Accent 3" w:uiPriority="71"/>
+    <w:lsdException w:name="Colorful List Accent 3" w:uiPriority="72"/>
+    <w:lsdException w:name="Colorful Grid Accent 3" w:uiPriority="73"/>
+    <w:lsdException w:name="Light Shading Accent 4" w:uiPriority="60"/>
+    <w:lsdException w:name="Light List Accent 4" w:uiPriority="61"/>
+    <w:lsdException w:name="Light Grid Accent 4" w:uiPriority="62"/>
+    <w:lsdException w:name="Medium Shading 1 Accent 4" w:uiPriority="63"/>
+    <w:lsdException w:name="Medium Shading 2 Accent 4" w:uiPriority="64"/>
+    <w:lsdException w:name="Medium List 1 Accent 4" w:uiPriority="65"/>
+    <w:lsdException w:name="Medium List 2 Accent 4" w:uiPriority="66"/>
+    <w:lsdException w:name="Medium Grid 1 Accent 4" w:uiPriority="67"/>
+    <w:lsdException w:name="Medium Grid 2 Accent 4" w:uiPriority="68"/>
+    <w:lsdException w:name="Medium Grid 3 Accent 4" w:uiPriority="69"/>
+    <w:lsdException w:name="Dark List Accent 4" w:uiPriority="70"/>
+    <w:lsdException w:name="Colorful Shading Accent 4" w:uiPriority="71"/>
+    <w:lsdException w:name="Colorful List Accent 4" w:uiPriority="72"/>
+    <w:lsdException w:name="Colorful Grid Accent 4" w:uiPriority="73"/>
+    <w:lsdException w:name="Light Shading Accent 5" w:uiPriority="60"/>
+    <w:lsdException w:name="Light List Accent 5" w:uiPriority="61"/>
+    <w:lsdException w:name="Light Grid Accent 5" w:uiPriority="62"/>
+    <w:lsdException w:name="Medium Shading 1 Accent 5" w:uiPriority="63"/>
+    <w:lsdException w:name="Medium Shading 2 Accent 5" w:uiPriority="64"/>
+    <w:lsdException w:name="Medium List 1 Accent 5" w:uiPriority="65"/>
+    <w:lsdException w:name="Medium List 2 Accent 5" w:uiPriority="66"/>
+    <w:lsdException w:name="Medium Grid 1 Accent 5" w:uiPriority="67"/>
+    <w:lsdException w:name="Medium Grid 2 Accent 5" w:uiPriority="68"/>
+    <w:lsdException w:name="Medium Grid 3 Accent 5" w:uiPriority="69"/>
+    <w:lsdException w:name="Dark List Accent 5" w:uiPriority="70"/>
+    <w:lsdException w:name="Colorful Shading Accent 5" w:uiPriority="71"/>
+    <w:lsdException w:name="Colorful List Accent 5" w:uiPriority="72"/>
+    <w:lsdException w:name="Colorful Grid Accent 5" w:uiPriority="73"/>
+    <w:lsdException w:name="Light Shading Accent 6" w:uiPriority="60"/>
+    <w:lsdException w:name="Light List Accent 6" w:uiPriority="61"/>
+    <w:lsdException w:name="Light Grid Accent 6" w:uiPriority="62"/>
+    <w:lsdException w:name="Medium Shading 1 Accent 6" w:uiPriority="63"/>
+    <w:lsdException w:name="Medium Shading 2 Accent 6" w:uiPriority="64"/>
+    <w:lsdException w:name="Medium List 1 Accent 6" w:uiPriority="65"/>
+    <w:lsdException w:name="Medium List 2 Accent 6" w:uiPriority="66"/>
+    <w:lsdException w:name="Medium Grid 1 Accent 6" w:uiPriority="67"/>
+    <w:lsdException w:name="Medium Grid 2 Accent 6" w:uiPriority="68"/>
+    <w:lsdException w:name="Medium Grid 3 Accent 6" w:uiPriority="69"/>
+    <w:lsdException w:name="Dark List Accent 6" w:uiPriority="70"/>
+    <w:lsdException w:name="Colorful Shading Accent 6" w:uiPriority="71"/>
+    <w:lsdException w:name="Colorful List Accent 6" w:uiPriority="72"/>
+    <w:lsdException w:name="Colorful Grid Accent 6" w:uiPriority="73"/>
+    <w:lsdException w:name="Subtle Emphasis" w:uiPriority="19"/>
+    <w:lsdException w:name="Intense Emphasis" w:uiPriority="21"/>
+    <w:lsdException w:name="Subtle Reference" w:uiPriority="31"/>
+    <w:lsdException w:name="Intense Reference" w:uiPriority="32"/>
+    <w:lsdException w:name="Book Title" w:uiPriority="33"/>
+    <w:lsdException w:name="Bibliography" w:semiHidden="1" w:uiPriority="37" w:unhideWhenUsed="1"/>
+    <w:lsdException w:name="TOC Heading" w:semiHidden="1" w:uiPriority="39" w:unhideWhenUsed="1" w:qFormat="1"/>
+    <w:lsdException w:name="Plain Table 1" w:uiPriority="41"/>
+    <w:lsdException w:name="Plain Table 2" w:uiPriority="42"/>
+    <w:lsdException w:name="Plain Table 3" w:uiPriority="43"/>
+    <w:lsdException w:name="Plain Table 4" w:uiPriority="44"/>
+    <w:lsdException w:name="Plain Table 5" w:uiPriority="45"/>
+    <w:lsdException w:name="Grid Table Light" w:uiPriority="40"/>
+    <w:lsdException w:name="Grid Table 1 Light" w:uiPriority="46"/>
+    <w:lsdException w:name="Grid Table 2" w:uiPriority="47"/>
+    <w:lsdException w:name="Grid Table 3" w:uiPriority="48"/>
+    <w:lsdException w:name="Grid Table 4" w:uiPriority="49"/>
+    <w:lsdException w:name="Grid Table 5 Dark" w:uiPriority="50"/>
+    <w:lsdException w:name="Grid Table 6 Colorful" w:uiPriority="51"/>
+    <w:lsdException w:name="Grid Table 7 Colorful" w:uiPriority="52"/>
+    <w:lsdException w:name="Grid Table 1 Light Accent 1" w:uiPriority="46"/>
+    <w:lsdException w:name="Grid Table 2 Accent 1" w:uiPriority="47"/>
+    <w:lsdException w:name="Grid Table 3 Accent 1" w:uiPriority="48"/>
+    <w:lsdException w:name="Grid Table 4 Accent 1" w:uiPriority="49"/>
+    <w:lsdException w:name="Grid Table 5 Dark Accent 1" w:uiPriority="50"/>
+    <w:lsdException w:name="Grid Table 6 Colorful Accent 1" w:uiPriority="51"/>
+    <w:lsdException w:name="Grid Table 7 Colorful Accent 1" w:uiPriority="52"/>
+    <w:lsdException w:name="Grid Table 1 Light Accent 2" w:uiPriority="46"/>
+    <w:lsdException w:name="Grid Table 2 Accent 2" w:uiPriority="47"/>
+    <w:lsdException w:name="Grid Table 3 Accent 2" w:uiPriority="48"/>
+    <w:lsdException w:name="Grid Table 4 Accent 2" w:uiPriority="49"/>
+    <w:lsdException w:name="Grid Table 5 Dark Accent 2" w:uiPriority="50"/>
+    <w:lsdException w:name="Grid Table 6 Colorful Accent 2" w:uiPriority="51"/>
+    <w:lsdException w:name="Grid Table 7 Colorful Accent 2" w:uiPriority="52"/>
+    <w:lsdException w:name="Grid Table 1 Light Accent 3" w:uiPriority="46"/>
+    <w:lsdException w:name="Grid Table 2 Accent 3" w:uiPriority="47"/>
+    <w:lsdException w:name="Grid Table 3 Accent 3" w:uiPriority="48"/>
+    <w:lsdException w:name="Grid Table 4 Accent 3" w:uiPriority="49"/>
+    <w:lsdException w:name="Grid Table 5 Dark Accent 3" w:uiPriority="50"/>
+    <w:lsdException w:name="Grid Table 6 Colorful Accent 3" w:uiPriority="51"/>
+    <w:lsdException w:name="Grid Table 7 Colorful Accent 3" w:uiPriority="52"/>
+    <w:lsdException w:name="Grid Table 1 Light Accent 4" w:uiPriority="46"/>
+    <w:lsdException w:name="Grid Table 2 Accent 4" w:uiPriority="47"/>
+    <w:lsdException w:name="Grid Table 3 Accent 4" w:uiPriority="48"/>
+    <w:lsdException w:name="Grid Table 4 Accent 4" w:uiPriority="49"/>
+    <w:lsdException w:name="Grid Table 5 Dark Accent 4" w:uiPriority="50"/>
+    <w:lsdException w:name="Grid Table 6 Colorful Accent 4" w:uiPriority="51"/>
+    <w:lsdException w:name="Grid Table 7 Colorful Accent 4" w:uiPriority="52"/>
+    <w:lsdException w:name="Grid Table 1 Light Accent 5" w:uiPriority="46"/>
+    <w:lsdException w:name="Grid Table 2 Accent 5" w:uiPriority="47"/>
+    <w:lsdException w:name="Grid Table 3 Accent 5" w:uiPriority="48"/>
+    <w:lsdException w:name="Grid Table 4 Accent 5" w:uiPriority="49"/>
+    <w:lsdException w:name="Grid Table 5 Dark Accent 5" w:uiPriority="50"/>
+    <w:lsdException w:name="Grid Table 6 Colorful Accent 5" w:uiPriority="51"/>
+    <w:lsdException w:name="Grid Table 7 Colorful Accent 5" w:uiPriority="52"/>
+    <w:lsdException w:name="Grid Table 1 Light Accent 6" w:uiPriority="46"/>
+    <w:lsdException w:name="Grid Table 2 Accent 6" w:uiPriority="47"/>
+    <w:lsdException w:name="Grid Table 3 Accent 6" w:uiPriority="48"/>
+    <w:lsdException w:name="Grid Table 4 Accent 6" w:uiPriority="49"/>
+    <w:lsdException w:name="Grid Table 5 Dark Accent 6" w:uiPriority="50"/>
+    <w:lsdException w:name="Grid Table 6 Colorful Accent 6" w:uiPriority="51"/>
+    <w:lsdException w:name="Grid Table 7 Colorful Accent 6" w:uiPriority="52"/>
+    <w:lsdException w:name="List Table 1 Light" w:uiPriority="46"/>
+    <w:lsdException w:name="List Table 2" w:uiPriority="47"/>
+    <w:lsdException w:name="List Table 3" w:uiPriority="48"/>
+    <w:lsdException w:name="List Table 4" w:uiPriority="49"/>
+    <w:lsdException w:name="List Table 5 Dark" w:uiPriority="50"/>
+    <w:lsdException w:name="List Table 6 Colorful" w:uiPriority="51"/>
+    <w:lsdException w:name="List Table 7 Colorful" w:uiPriority="52"/>
+    <w:lsdException w:name="List Table 1 Light Accent 1" w:uiPriority="46"/>
+    <w:lsdException w:name="List Table 2 Accent 1" w:uiPriority="47"/>
+    <w:lsdException w:name="List Table 3 Accent 1" w:uiPriority="48"/>
+    <w:lsdException w:name="List Table 4 Accent 1" w:uiPriority="49"/>
+    <w:lsdException w:name="List Table 5 Dark Accent 1" w:uiPriority="50"/>
+    <w:lsdException w:name="List Table 6 Colorful Accent 1" w:uiPriority="51"/>
+    <w:lsdException w:name="List Table 7 Colorful Accent 1" w:uiPriority="52"/>
+    <w:lsdException w:name="List Table 1 Light Accent 2" w:uiPriority="46"/>
+    <w:lsdException w:name="List Table 2 Accent 2" w:uiPriority="47"/>
+    <w:lsdException w:name="List Table 3 Accent 2" w:uiPriority="48"/>
+    <w:lsdException w:name="List Table 4 Accent 2" w:uiPriority="49"/>
+    <w:lsdException w:name="List Table 5 Dark Accent 2" w:uiPriority="50"/>
+    <w:lsdException w:name="List Table 6 Colorful Accent 2" w:uiPriority="51"/>
+    <w:lsdException w:name="List Table 7 Colorful Accent 2" w:uiPriority="52"/>
+    <w:lsdException w:name="List Table 1 Light Accent 3" w:uiPriority="46"/>
+    <w:lsdException w:name="List Table 2 Accent 3" w:uiPriority="47"/>
+    <w:lsdException w:name="List Table 3 Accent 3" w:uiPriority="48"/>
+    <w:lsdException w:name="List Table 4 Accent 3" w:uiPriority="49"/>
+    <w:lsdException w:name="List Table 5 Dark Accent 3" w:uiPriority="50"/>
+    <w:lsdException w:name="List Table 6 Colorful Accent 3" w:uiPriority="51"/>
+    <w:lsdException w:name="List Table 7 Colorful Accent 3" w:uiPriority="52"/>
+    <w:lsdException w:name="List Table 1 Light Accent 4" w:uiPriority="46"/>
+    <w:lsdException w:name="List Table 2 Accent 4" w:uiPriority="47"/>
+    <w:lsdException w:name="List Table 3 Accent 4" w:uiPriority="48"/>
+    <w:lsdException w:name="List Table 4 Accent 4" w:uiPriority="49"/>
+    <w:lsdException w:name="List Table 5 Dark Accent 4" w:uiPriority="50"/>
+    <w:lsdException w:name="List Table 6 Colorful Accent 4" w:uiPriority="51"/>
+    <w:lsdException w:name="List Table 7 Colorful Accent 4" w:uiPriority="52"/>
+    <w:lsdException w:name="List Table 1 Light Accent 5" w:uiPriority="46"/>
+    <w:lsdException w:name="List Table 2 Accent 5" w:uiPriority="47"/>
+    <w:lsdException w:name="List Table 3 Accent 5" w:uiPriority="48"/>
+    <w:lsdException w:name="List Table 4 Accent 5" w:uiPriority="49"/>
+    <w:lsdException w:name="List Table 5 Dark Accent 5" w:uiPriority="50"/>
+    <w:lsdException w:name="List Table 6 Colorful Accent 5" w:uiPriority="51"/>
+    <w:lsdException w:name="List Table 7 Colorful Accent 5" w:uiPriority="52"/>
+    <w:lsdException w:name="List Table 1 Light Accent 6" w:uiPriority="46"/>
+    <w:lsdException w:name="List Table 2 Accent 6" w:uiPriority="47"/>
+    <w:lsdException w:name="List Table 3 Accent 6" w:uiPriority="48"/>
+    <w:lsdException w:name="List Table 4 Accent 6" w:uiPriority="49"/>
+    <w:lsdException w:name="List Table 5 Dark Accent 6" w:uiPriority="50"/>
+    <w:lsdException w:name="List Table 6 Colorful Accent 6" w:uiPriority="51"/>
+    <w:lsdException w:name="List Table 7 Colorful Accent 6" w:uiPriority="52"/>
   </w:latentStyles>
   <w:style w:type="paragraph" w:default="1" w:styleId="Normal">
     <w:name w:val="Normal"/>
@@ -7654,582 +7831,6 @@
         <w:insideH w:val="single" w:sz="4" w:space="0" w:color="auto"/>
         <w:insideV w:val="single" w:sz="4" w:space="0" w:color="auto"/>
       </w:tblBorders>
-      <w:tblCellMar>
-        <w:top w:w="0" w:type="dxa"/>
-        <w:left w:w="108" w:type="dxa"/>
-        <w:bottom w:w="0" w:type="dxa"/>
-        <w:right w:w="108" w:type="dxa"/>
-      </w:tblCellMar>
-    </w:tblPr>
-  </w:style>
-  <w:style w:type="character" w:customStyle="1" w:styleId="value">
-    <w:name w:val="value"/>
-    <w:basedOn w:val="DefaultParagraphFont"/>
-    <w:rsid w:val="00FF4713"/>
-  </w:style>
-</w:styles>
-</file>
-
-<file path=word/stylesWithEffects.xml><?xml version="1.0" encoding="utf-8"?>
-<w:styles xmlns:wpc="http://schemas.microsoft.com/office/word/2010/wordprocessingCanvas" xmlns:mc="http://schemas.openxmlformats.org/markup-compatibility/2006" xmlns:o="urn:schemas-microsoft-com:office:office" xmlns:r="http://schemas.openxmlformats.org/officeDocument/2006/relationships" xmlns:m="http://schemas.openxmlformats.org/officeDocument/2006/math" xmlns:v="urn:schemas-microsoft-com:vml" xmlns:wp14="http://schemas.microsoft.com/office/word/2010/wordprocessingDrawing" xmlns:wp="http://schemas.openxmlformats.org/drawingml/2006/wordprocessingDrawing" xmlns:w10="urn:schemas-microsoft-com:office:word" xmlns:w="http://schemas.openxmlformats.org/wordprocessingml/2006/main" xmlns:w14="http://schemas.microsoft.com/office/word/2010/wordml" xmlns:wpg="http://schemas.microsoft.com/office/word/2010/wordprocessingGroup" xmlns:wpi="http://schemas.microsoft.com/office/word/2010/wordprocessingInk" xmlns:wne="http://schemas.microsoft.com/office/word/2006/wordml" xmlns:wps="http://schemas.microsoft.com/office/word/2010/wordprocessingShape" mc:Ignorable="w14 wp14">
-  <w:docDefaults>
-    <w:rPrDefault>
-      <w:rPr>
-        <w:rFonts w:asciiTheme="minorHAnsi" w:eastAsiaTheme="minorHAnsi" w:hAnsiTheme="minorHAnsi" w:cstheme="minorBidi"/>
-        <w:sz w:val="22"/>
-        <w:szCs w:val="22"/>
-        <w:lang w:val="en-US" w:eastAsia="en-US" w:bidi="ar-SA"/>
-      </w:rPr>
-    </w:rPrDefault>
-    <w:pPrDefault>
-      <w:pPr>
-        <w:spacing w:after="200" w:line="276" w:lineRule="auto"/>
-      </w:pPr>
-    </w:pPrDefault>
-  </w:docDefaults>
-  <w:latentStyles w:defLockedState="0" w:defUIPriority="99" w:defSemiHidden="1" w:defUnhideWhenUsed="1" w:defQFormat="0" w:count="267">
-    <w:lsdException w:name="Normal" w:semiHidden="0" w:uiPriority="0" w:unhideWhenUsed="0" w:qFormat="1"/>
-    <w:lsdException w:name="heading 1" w:semiHidden="0" w:uiPriority="9" w:unhideWhenUsed="0" w:qFormat="1"/>
-    <w:lsdException w:name="heading 2" w:uiPriority="9" w:qFormat="1"/>
-    <w:lsdException w:name="heading 3" w:uiPriority="9" w:qFormat="1"/>
-    <w:lsdException w:name="heading 4" w:uiPriority="9" w:qFormat="1"/>
-    <w:lsdException w:name="heading 5" w:uiPriority="9" w:qFormat="1"/>
-    <w:lsdException w:name="heading 6" w:uiPriority="9" w:qFormat="1"/>
-    <w:lsdException w:name="heading 7" w:uiPriority="9" w:qFormat="1"/>
-    <w:lsdException w:name="heading 8" w:uiPriority="9" w:qFormat="1"/>
-    <w:lsdException w:name="heading 9" w:uiPriority="9" w:qFormat="1"/>
-    <w:lsdException w:name="toc 1" w:uiPriority="39"/>
-    <w:lsdException w:name="toc 2" w:uiPriority="39"/>
-    <w:lsdException w:name="toc 3" w:uiPriority="39"/>
-    <w:lsdException w:name="toc 4" w:uiPriority="39"/>
-    <w:lsdException w:name="toc 5" w:uiPriority="39"/>
-    <w:lsdException w:name="toc 6" w:uiPriority="39"/>
-    <w:lsdException w:name="toc 7" w:uiPriority="39"/>
-    <w:lsdException w:name="toc 8" w:uiPriority="39"/>
-    <w:lsdException w:name="toc 9" w:uiPriority="39"/>
-    <w:lsdException w:name="caption" w:uiPriority="35" w:qFormat="1"/>
-    <w:lsdException w:name="Title" w:semiHidden="0" w:uiPriority="10" w:unhideWhenUsed="0"/>
-    <w:lsdException w:name="Default Paragraph Font" w:uiPriority="1"/>
-    <w:lsdException w:name="Subtitle" w:semiHidden="0" w:uiPriority="11" w:unhideWhenUsed="0"/>
-    <w:lsdException w:name="Strong" w:semiHidden="0" w:uiPriority="22" w:unhideWhenUsed="0" w:qFormat="1"/>
-    <w:lsdException w:name="Emphasis" w:semiHidden="0" w:uiPriority="20" w:unhideWhenUsed="0"/>
-    <w:lsdException w:name="Table Grid" w:semiHidden="0" w:uiPriority="59" w:unhideWhenUsed="0"/>
-    <w:lsdException w:name="Placeholder Text" w:unhideWhenUsed="0"/>
-    <w:lsdException w:name="No Spacing" w:semiHidden="0" w:uiPriority="1" w:unhideWhenUsed="0"/>
-    <w:lsdException w:name="Light Shading" w:semiHidden="0" w:uiPriority="60" w:unhideWhenUsed="0"/>
-    <w:lsdException w:name="Light List" w:semiHidden="0" w:uiPriority="61" w:unhideWhenUsed="0"/>
-    <w:lsdException w:name="Light Grid" w:semiHidden="0" w:uiPriority="62" w:unhideWhenUsed="0"/>
-    <w:lsdException w:name="Medium Shading 1" w:semiHidden="0" w:uiPriority="63" w:unhideWhenUsed="0"/>
-    <w:lsdException w:name="Medium Shading 2" w:semiHidden="0" w:uiPriority="64" w:unhideWhenUsed="0"/>
-    <w:lsdException w:name="Medium List 1" w:semiHidden="0" w:uiPriority="65" w:unhideWhenUsed="0"/>
-    <w:lsdException w:name="Medium List 2" w:semiHidden="0" w:uiPriority="66" w:unhideWhenUsed="0"/>
-    <w:lsdException w:name="Medium Grid 1" w:semiHidden="0" w:uiPriority="67" w:unhideWhenUsed="0"/>
-    <w:lsdException w:name="Medium Grid 2" w:semiHidden="0" w:uiPriority="68" w:unhideWhenUsed="0"/>
-    <w:lsdException w:name="Medium Grid 3" w:semiHidden="0" w:uiPriority="69" w:unhideWhenUsed="0"/>
-    <w:lsdException w:name="Dark List" w:semiHidden="0" w:uiPriority="70" w:unhideWhenUsed="0"/>
-    <w:lsdException w:name="Colorful Shading" w:semiHidden="0" w:uiPriority="71" w:unhideWhenUsed="0"/>
-    <w:lsdException w:name="Colorful List" w:semiHidden="0" w:uiPriority="72" w:unhideWhenUsed="0"/>
-    <w:lsdException w:name="Colorful Grid" w:semiHidden="0" w:uiPriority="73" w:unhideWhenUsed="0"/>
-    <w:lsdException w:name="Light Shading Accent 1" w:semiHidden="0" w:uiPriority="60" w:unhideWhenUsed="0"/>
-    <w:lsdException w:name="Light List Accent 1" w:semiHidden="0" w:uiPriority="61" w:unhideWhenUsed="0"/>
-    <w:lsdException w:name="Light Grid Accent 1" w:semiHidden="0" w:uiPriority="62" w:unhideWhenUsed="0"/>
-    <w:lsdException w:name="Medium Shading 1 Accent 1" w:semiHidden="0" w:uiPriority="63" w:unhideWhenUsed="0"/>
-    <w:lsdException w:name="Medium Shading 2 Accent 1" w:semiHidden="0" w:uiPriority="64" w:unhideWhenUsed="0"/>
-    <w:lsdException w:name="Medium List 1 Accent 1" w:semiHidden="0" w:uiPriority="65" w:unhideWhenUsed="0"/>
-    <w:lsdException w:name="Revision" w:unhideWhenUsed="0"/>
-    <w:lsdException w:name="List Paragraph" w:semiHidden="0" w:uiPriority="34" w:unhideWhenUsed="0" w:qFormat="1"/>
-    <w:lsdException w:name="Quote" w:semiHidden="0" w:uiPriority="29" w:unhideWhenUsed="0"/>
-    <w:lsdException w:name="Intense Quote" w:semiHidden="0" w:uiPriority="30" w:unhideWhenUsed="0"/>
-    <w:lsdException w:name="Medium List 2 Accent 1" w:semiHidden="0" w:uiPriority="66" w:unhideWhenUsed="0"/>
-    <w:lsdException w:name="Medium Grid 1 Accent 1" w:semiHidden="0" w:uiPriority="67" w:unhideWhenUsed="0"/>
-    <w:lsdException w:name="Medium Grid 2 Accent 1" w:semiHidden="0" w:uiPriority="68" w:unhideWhenUsed="0"/>
-    <w:lsdException w:name="Medium Grid 3 Accent 1" w:semiHidden="0" w:uiPriority="69" w:unhideWhenUsed="0"/>
-    <w:lsdException w:name="Dark List Accent 1" w:semiHidden="0" w:uiPriority="70" w:unhideWhenUsed="0"/>
-    <w:lsdException w:name="Colorful Shading Accent 1" w:semiHidden="0" w:uiPriority="71" w:unhideWhenUsed="0"/>
-    <w:lsdException w:name="Colorful List Accent 1" w:semiHidden="0" w:uiPriority="72" w:unhideWhenUsed="0"/>
-    <w:lsdException w:name="Colorful Grid Accent 1" w:semiHidden="0" w:uiPriority="73" w:unhideWhenUsed="0"/>
-    <w:lsdException w:name="Light Shading Accent 2" w:semiHidden="0" w:uiPriority="60" w:unhideWhenUsed="0"/>
-    <w:lsdException w:name="Light List Accent 2" w:semiHidden="0" w:uiPriority="61" w:unhideWhenUsed="0"/>
-    <w:lsdException w:name="Light Grid Accent 2" w:semiHidden="0" w:uiPriority="62" w:unhideWhenUsed="0"/>
-    <w:lsdException w:name="Medium Shading 1 Accent 2" w:semiHidden="0" w:uiPriority="63" w:unhideWhenUsed="0"/>
-    <w:lsdException w:name="Medium Shading 2 Accent 2" w:semiHidden="0" w:uiPriority="64" w:unhideWhenUsed="0"/>
-    <w:lsdException w:name="Medium List 1 Accent 2" w:semiHidden="0" w:uiPriority="65" w:unhideWhenUsed="0"/>
-    <w:lsdException w:name="Medium List 2 Accent 2" w:semiHidden="0" w:uiPriority="66" w:unhideWhenUsed="0"/>
-    <w:lsdException w:name="Medium Grid 1 Accent 2" w:semiHidden="0" w:uiPriority="67" w:unhideWhenUsed="0"/>
-    <w:lsdException w:name="Medium Grid 2 Accent 2" w:semiHidden="0" w:uiPriority="68" w:unhideWhenUsed="0"/>
-    <w:lsdException w:name="Medium Grid 3 Accent 2" w:semiHidden="0" w:uiPriority="69" w:unhideWhenUsed="0"/>
-    <w:lsdException w:name="Dark List Accent 2" w:semiHidden="0" w:uiPriority="70" w:unhideWhenUsed="0"/>
-    <w:lsdException w:name="Colorful Shading Accent 2" w:semiHidden="0" w:uiPriority="71" w:unhideWhenUsed="0"/>
-    <w:lsdException w:name="Colorful List Accent 2" w:semiHidden="0" w:uiPriority="72" w:unhideWhenUsed="0"/>
-    <w:lsdException w:name="Colorful Grid Accent 2" w:semiHidden="0" w:uiPriority="73" w:unhideWhenUsed="0"/>
-    <w:lsdException w:name="Light Shading Accent 3" w:semiHidden="0" w:uiPriority="60" w:unhideWhenUsed="0"/>
-    <w:lsdException w:name="Light List Accent 3" w:semiHidden="0" w:uiPriority="61" w:unhideWhenUsed="0"/>
-    <w:lsdException w:name="Light Grid Accent 3" w:semiHidden="0" w:uiPriority="62" w:unhideWhenUsed="0"/>
-    <w:lsdException w:name="Medium Shading 1 Accent 3" w:semiHidden="0" w:uiPriority="63" w:unhideWhenUsed="0"/>
-    <w:lsdException w:name="Medium Shading 2 Accent 3" w:semiHidden="0" w:uiPriority="64" w:unhideWhenUsed="0"/>
-    <w:lsdException w:name="Medium List 1 Accent 3" w:semiHidden="0" w:uiPriority="65" w:unhideWhenUsed="0"/>
-    <w:lsdException w:name="Medium List 2 Accent 3" w:semiHidden="0" w:uiPriority="66" w:unhideWhenUsed="0"/>
-    <w:lsdException w:name="Medium Grid 1 Accent 3" w:semiHidden="0" w:uiPriority="67" w:unhideWhenUsed="0"/>
-    <w:lsdException w:name="Medium Grid 2 Accent 3" w:semiHidden="0" w:uiPriority="68" w:unhideWhenUsed="0"/>
-    <w:lsdException w:name="Medium Grid 3 Accent 3" w:semiHidden="0" w:uiPriority="69" w:unhideWhenUsed="0"/>
-    <w:lsdException w:name="Dark List Accent 3" w:semiHidden="0" w:uiPriority="70" w:unhideWhenUsed="0"/>
-    <w:lsdException w:name="Colorful Shading Accent 3" w:semiHidden="0" w:uiPriority="71" w:unhideWhenUsed="0"/>
-    <w:lsdException w:name="Colorful List Accent 3" w:semiHidden="0" w:uiPriority="72" w:unhideWhenUsed="0"/>
-    <w:lsdException w:name="Colorful Grid Accent 3" w:semiHidden="0" w:uiPriority="73" w:unhideWhenUsed="0"/>
-    <w:lsdException w:name="Light Shading Accent 4" w:semiHidden="0" w:uiPriority="60" w:unhideWhenUsed="0"/>
-    <w:lsdException w:name="Light List Accent 4" w:semiHidden="0" w:uiPriority="61" w:unhideWhenUsed="0"/>
-    <w:lsdException w:name="Light Grid Accent 4" w:semiHidden="0" w:uiPriority="62" w:unhideWhenUsed="0"/>
-    <w:lsdException w:name="Medium Shading 1 Accent 4" w:semiHidden="0" w:uiPriority="63" w:unhideWhenUsed="0"/>
-    <w:lsdException w:name="Medium Shading 2 Accent 4" w:semiHidden="0" w:uiPriority="64" w:unhideWhenUsed="0"/>
-    <w:lsdException w:name="Medium List 1 Accent 4" w:semiHidden="0" w:uiPriority="65" w:unhideWhenUsed="0"/>
-    <w:lsdException w:name="Medium List 2 Accent 4" w:semiHidden="0" w:uiPriority="66" w:unhideWhenUsed="0"/>
-    <w:lsdException w:name="Medium Grid 1 Accent 4" w:semiHidden="0" w:uiPriority="67" w:unhideWhenUsed="0"/>
-    <w:lsdException w:name="Medium Grid 2 Accent 4" w:semiHidden="0" w:uiPriority="68" w:unhideWhenUsed="0"/>
-    <w:lsdException w:name="Medium Grid 3 Accent 4" w:semiHidden="0" w:uiPriority="69" w:unhideWhenUsed="0"/>
-    <w:lsdException w:name="Dark List Accent 4" w:semiHidden="0" w:uiPriority="70" w:unhideWhenUsed="0"/>
-    <w:lsdException w:name="Colorful Shading Accent 4" w:semiHidden="0" w:uiPriority="71" w:unhideWhenUsed="0"/>
-    <w:lsdException w:name="Colorful List Accent 4" w:semiHidden="0" w:uiPriority="72" w:unhideWhenUsed="0"/>
-    <w:lsdException w:name="Colorful Grid Accent 4" w:semiHidden="0" w:uiPriority="73" w:unhideWhenUsed="0"/>
-    <w:lsdException w:name="Light Shading Accent 5" w:semiHidden="0" w:uiPriority="60" w:unhideWhenUsed="0"/>
-    <w:lsdException w:name="Light List Accent 5" w:semiHidden="0" w:uiPriority="61" w:unhideWhenUsed="0"/>
-    <w:lsdException w:name="Light Grid Accent 5" w:semiHidden="0" w:uiPriority="62" w:unhideWhenUsed="0"/>
-    <w:lsdException w:name="Medium Shading 1 Accent 5" w:semiHidden="0" w:uiPriority="63" w:unhideWhenUsed="0"/>
-    <w:lsdException w:name="Medium Shading 2 Accent 5" w:semiHidden="0" w:uiPriority="64" w:unhideWhenUsed="0"/>
-    <w:lsdException w:name="Medium List 1 Accent 5" w:semiHidden="0" w:uiPriority="65" w:unhideWhenUsed="0"/>
-    <w:lsdException w:name="Medium List 2 Accent 5" w:semiHidden="0" w:uiPriority="66" w:unhideWhenUsed="0"/>
-    <w:lsdException w:name="Medium Grid 1 Accent 5" w:semiHidden="0" w:uiPriority="67" w:unhideWhenUsed="0"/>
-    <w:lsdException w:name="Medium Grid 2 Accent 5" w:semiHidden="0" w:uiPriority="68" w:unhideWhenUsed="0"/>
-    <w:lsdException w:name="Medium Grid 3 Accent 5" w:semiHidden="0" w:uiPriority="69" w:unhideWhenUsed="0"/>
-    <w:lsdException w:name="Dark List Accent 5" w:semiHidden="0" w:uiPriority="70" w:unhideWhenUsed="0"/>
-    <w:lsdException w:name="Colorful Shading Accent 5" w:semiHidden="0" w:uiPriority="71" w:unhideWhenUsed="0"/>
-    <w:lsdException w:name="Colorful List Accent 5" w:semiHidden="0" w:uiPriority="72" w:unhideWhenUsed="0"/>
-    <w:lsdException w:name="Colorful Grid Accent 5" w:semiHidden="0" w:uiPriority="73" w:unhideWhenUsed="0"/>
-    <w:lsdException w:name="Light Shading Accent 6" w:semiHidden="0" w:uiPriority="60" w:unhideWhenUsed="0"/>
-    <w:lsdException w:name="Light List Accent 6" w:semiHidden="0" w:uiPriority="61" w:unhideWhenUsed="0"/>
-    <w:lsdException w:name="Light Grid Accent 6" w:semiHidden="0" w:uiPriority="62" w:unhideWhenUsed="0"/>
-    <w:lsdException w:name="Medium Shading 1 Accent 6" w:semiHidden="0" w:uiPriority="63" w:unhideWhenUsed="0"/>
-    <w:lsdException w:name="Medium Shading 2 Accent 6" w:semiHidden="0" w:uiPriority="64" w:unhideWhenUsed="0"/>
-    <w:lsdException w:name="Medium List 1 Accent 6" w:semiHidden="0" w:uiPriority="65" w:unhideWhenUsed="0"/>
-    <w:lsdException w:name="Medium List 2 Accent 6" w:semiHidden="0" w:uiPriority="66" w:unhideWhenUsed="0"/>
-    <w:lsdException w:name="Medium Grid 1 Accent 6" w:semiHidden="0" w:uiPriority="67" w:unhideWhenUsed="0"/>
-    <w:lsdException w:name="Medium Grid 2 Accent 6" w:semiHidden="0" w:uiPriority="68" w:unhideWhenUsed="0"/>
-    <w:lsdException w:name="Medium Grid 3 Accent 6" w:semiHidden="0" w:uiPriority="69" w:unhideWhenUsed="0"/>
-    <w:lsdException w:name="Dark List Accent 6" w:semiHidden="0" w:uiPriority="70" w:unhideWhenUsed="0"/>
-    <w:lsdException w:name="Colorful Shading Accent 6" w:semiHidden="0" w:uiPriority="71" w:unhideWhenUsed="0"/>
-    <w:lsdException w:name="Colorful List Accent 6" w:semiHidden="0" w:uiPriority="72" w:unhideWhenUsed="0"/>
-    <w:lsdException w:name="Colorful Grid Accent 6" w:semiHidden="0" w:uiPriority="73" w:unhideWhenUsed="0"/>
-    <w:lsdException w:name="Subtle Emphasis" w:semiHidden="0" w:uiPriority="19" w:unhideWhenUsed="0"/>
-    <w:lsdException w:name="Intense Emphasis" w:semiHidden="0" w:uiPriority="21" w:unhideWhenUsed="0"/>
-    <w:lsdException w:name="Subtle Reference" w:semiHidden="0" w:uiPriority="31" w:unhideWhenUsed="0"/>
-    <w:lsdException w:name="Intense Reference" w:semiHidden="0" w:uiPriority="32" w:unhideWhenUsed="0"/>
-    <w:lsdException w:name="Book Title" w:semiHidden="0" w:uiPriority="33" w:unhideWhenUsed="0"/>
-    <w:lsdException w:name="Bibliography" w:uiPriority="37"/>
-    <w:lsdException w:name="TOC Heading" w:uiPriority="39" w:qFormat="1"/>
-  </w:latentStyles>
-  <w:style w:type="paragraph" w:default="1" w:styleId="Normal">
-    <w:name w:val="Normal"/>
-    <w:qFormat/>
-    <w:rsid w:val="0034176E"/>
-    <w:pPr>
-      <w:spacing w:before="80" w:after="120"/>
-      <w:jc w:val="both"/>
-    </w:pPr>
-  </w:style>
-  <w:style w:type="paragraph" w:styleId="Heading1">
-    <w:name w:val="heading 1"/>
-    <w:basedOn w:val="Normal"/>
-    <w:next w:val="Normal"/>
-    <w:link w:val="Heading1Char"/>
-    <w:uiPriority w:val="9"/>
-    <w:qFormat/>
-    <w:rsid w:val="009254B7"/>
-    <w:pPr>
-      <w:keepNext/>
-      <w:keepLines/>
-      <w:spacing w:before="200" w:after="40"/>
-      <w:outlineLvl w:val="0"/>
-    </w:pPr>
-    <w:rPr>
-      <w:rFonts w:eastAsiaTheme="majorEastAsia" w:cstheme="majorBidi"/>
-      <w:b/>
-      <w:color w:val="642D08"/>
-      <w:sz w:val="40"/>
-      <w:szCs w:val="32"/>
-    </w:rPr>
-  </w:style>
-  <w:style w:type="paragraph" w:styleId="Heading2">
-    <w:name w:val="heading 2"/>
-    <w:basedOn w:val="Normal"/>
-    <w:next w:val="Normal"/>
-    <w:link w:val="Heading2Char"/>
-    <w:uiPriority w:val="9"/>
-    <w:qFormat/>
-    <w:rsid w:val="00CB27FE"/>
-    <w:pPr>
-      <w:keepNext/>
-      <w:keepLines/>
-      <w:numPr>
-        <w:numId w:val="11"/>
-      </w:numPr>
-      <w:spacing w:before="200" w:after="40"/>
-      <w:ind w:left="357" w:hanging="357"/>
-      <w:outlineLvl w:val="1"/>
-    </w:pPr>
-    <w:rPr>
-      <w:rFonts w:eastAsiaTheme="majorEastAsia" w:cstheme="majorBidi"/>
-      <w:b/>
-      <w:bCs/>
-      <w:color w:val="7C380A"/>
-      <w:sz w:val="36"/>
-      <w:szCs w:val="36"/>
-    </w:rPr>
-  </w:style>
-  <w:style w:type="paragraph" w:styleId="Heading3">
-    <w:name w:val="heading 3"/>
-    <w:basedOn w:val="Normal"/>
-    <w:next w:val="Normal"/>
-    <w:link w:val="Heading3Char"/>
-    <w:uiPriority w:val="9"/>
-    <w:unhideWhenUsed/>
-    <w:qFormat/>
-    <w:rsid w:val="00CB27FE"/>
-    <w:pPr>
-      <w:keepNext/>
-      <w:keepLines/>
-      <w:spacing w:before="120" w:after="80"/>
-      <w:outlineLvl w:val="2"/>
-    </w:pPr>
-    <w:rPr>
-      <w:rFonts w:eastAsiaTheme="majorEastAsia" w:cstheme="majorBidi"/>
-      <w:b/>
-      <w:color w:val="8F400B"/>
-      <w:sz w:val="32"/>
-      <w:szCs w:val="32"/>
-    </w:rPr>
-  </w:style>
-  <w:style w:type="paragraph" w:styleId="Heading4">
-    <w:name w:val="heading 4"/>
-    <w:basedOn w:val="Normal"/>
-    <w:next w:val="Normal"/>
-    <w:link w:val="Heading4Char"/>
-    <w:uiPriority w:val="9"/>
-    <w:unhideWhenUsed/>
-    <w:qFormat/>
-    <w:rsid w:val="008C5930"/>
-    <w:pPr>
-      <w:keepNext/>
-      <w:keepLines/>
-      <w:spacing w:before="120" w:after="40"/>
-      <w:outlineLvl w:val="3"/>
-    </w:pPr>
-    <w:rPr>
-      <w:rFonts w:eastAsiaTheme="majorEastAsia" w:cstheme="majorBidi"/>
-      <w:b/>
-      <w:iCs/>
-      <w:color w:val="A34A0D"/>
-      <w:sz w:val="28"/>
-    </w:rPr>
-  </w:style>
-  <w:style w:type="paragraph" w:styleId="Heading5">
-    <w:name w:val="heading 5"/>
-    <w:basedOn w:val="Normal"/>
-    <w:next w:val="Normal"/>
-    <w:link w:val="Heading5Char"/>
-    <w:uiPriority w:val="9"/>
-    <w:semiHidden/>
-    <w:unhideWhenUsed/>
-    <w:qFormat/>
-    <w:rsid w:val="008C5930"/>
-    <w:pPr>
-      <w:keepNext/>
-      <w:keepLines/>
-      <w:spacing w:after="0"/>
-      <w:outlineLvl w:val="4"/>
-    </w:pPr>
-    <w:rPr>
-      <w:rFonts w:eastAsiaTheme="majorEastAsia" w:cstheme="majorBidi"/>
-      <w:b/>
-      <w:color w:val="B2500E"/>
-    </w:rPr>
-  </w:style>
-  <w:style w:type="character" w:default="1" w:styleId="DefaultParagraphFont">
-    <w:name w:val="Default Paragraph Font"/>
-    <w:uiPriority w:val="1"/>
-    <w:semiHidden/>
-    <w:unhideWhenUsed/>
-  </w:style>
-  <w:style w:type="table" w:default="1" w:styleId="TableNormal">
-    <w:name w:val="Normal Table"/>
-    <w:uiPriority w:val="99"/>
-    <w:semiHidden/>
-    <w:unhideWhenUsed/>
-    <w:tblPr>
-      <w:tblInd w:w="0" w:type="dxa"/>
-      <w:tblCellMar>
-        <w:top w:w="0" w:type="dxa"/>
-        <w:left w:w="108" w:type="dxa"/>
-        <w:bottom w:w="0" w:type="dxa"/>
-        <w:right w:w="108" w:type="dxa"/>
-      </w:tblCellMar>
-    </w:tblPr>
-  </w:style>
-  <w:style w:type="numbering" w:default="1" w:styleId="NoList">
-    <w:name w:val="No List"/>
-    <w:uiPriority w:val="99"/>
-    <w:semiHidden/>
-    <w:unhideWhenUsed/>
-  </w:style>
-  <w:style w:type="paragraph" w:styleId="Header">
-    <w:name w:val="header"/>
-    <w:basedOn w:val="Normal"/>
-    <w:link w:val="HeaderChar"/>
-    <w:uiPriority w:val="99"/>
-    <w:unhideWhenUsed/>
-    <w:rsid w:val="008068A2"/>
-    <w:pPr>
-      <w:tabs>
-        <w:tab w:val="center" w:pos="4680"/>
-        <w:tab w:val="right" w:pos="9360"/>
-      </w:tabs>
-      <w:spacing w:after="0" w:line="240" w:lineRule="auto"/>
-    </w:pPr>
-  </w:style>
-  <w:style w:type="character" w:customStyle="1" w:styleId="HeaderChar">
-    <w:name w:val="Header Char"/>
-    <w:basedOn w:val="DefaultParagraphFont"/>
-    <w:link w:val="Header"/>
-    <w:uiPriority w:val="99"/>
-    <w:rsid w:val="008068A2"/>
-  </w:style>
-  <w:style w:type="paragraph" w:styleId="Footer">
-    <w:name w:val="footer"/>
-    <w:basedOn w:val="Normal"/>
-    <w:link w:val="FooterChar"/>
-    <w:uiPriority w:val="99"/>
-    <w:unhideWhenUsed/>
-    <w:rsid w:val="008068A2"/>
-    <w:pPr>
-      <w:tabs>
-        <w:tab w:val="center" w:pos="4680"/>
-        <w:tab w:val="right" w:pos="9360"/>
-      </w:tabs>
-      <w:spacing w:after="0" w:line="240" w:lineRule="auto"/>
-    </w:pPr>
-  </w:style>
-  <w:style w:type="character" w:customStyle="1" w:styleId="FooterChar">
-    <w:name w:val="Footer Char"/>
-    <w:basedOn w:val="DefaultParagraphFont"/>
-    <w:link w:val="Footer"/>
-    <w:uiPriority w:val="99"/>
-    <w:rsid w:val="008068A2"/>
-  </w:style>
-  <w:style w:type="paragraph" w:styleId="BalloonText">
-    <w:name w:val="Balloon Text"/>
-    <w:basedOn w:val="Normal"/>
-    <w:link w:val="BalloonTextChar"/>
-    <w:uiPriority w:val="99"/>
-    <w:semiHidden/>
-    <w:unhideWhenUsed/>
-    <w:rsid w:val="00564D7B"/>
-    <w:pPr>
-      <w:spacing w:after="0" w:line="240" w:lineRule="auto"/>
-    </w:pPr>
-    <w:rPr>
-      <w:rFonts w:ascii="Tahoma" w:hAnsi="Tahoma" w:cs="Tahoma"/>
-      <w:sz w:val="16"/>
-      <w:szCs w:val="16"/>
-    </w:rPr>
-  </w:style>
-  <w:style w:type="character" w:customStyle="1" w:styleId="BalloonTextChar">
-    <w:name w:val="Balloon Text Char"/>
-    <w:basedOn w:val="DefaultParagraphFont"/>
-    <w:link w:val="BalloonText"/>
-    <w:uiPriority w:val="99"/>
-    <w:semiHidden/>
-    <w:rsid w:val="00564D7B"/>
-    <w:rPr>
-      <w:rFonts w:ascii="Tahoma" w:hAnsi="Tahoma" w:cs="Tahoma"/>
-      <w:sz w:val="16"/>
-      <w:szCs w:val="16"/>
-    </w:rPr>
-  </w:style>
-  <w:style w:type="character" w:styleId="Hyperlink">
-    <w:name w:val="Hyperlink"/>
-    <w:basedOn w:val="DefaultParagraphFont"/>
-    <w:uiPriority w:val="99"/>
-    <w:unhideWhenUsed/>
-    <w:rsid w:val="0079324A"/>
-    <w:rPr>
-      <w:color w:val="0000FF" w:themeColor="hyperlink"/>
-      <w:u w:val="single"/>
-    </w:rPr>
-  </w:style>
-  <w:style w:type="character" w:customStyle="1" w:styleId="Heading1Char">
-    <w:name w:val="Heading 1 Char"/>
-    <w:basedOn w:val="DefaultParagraphFont"/>
-    <w:link w:val="Heading1"/>
-    <w:uiPriority w:val="9"/>
-    <w:rsid w:val="009254B7"/>
-    <w:rPr>
-      <w:rFonts w:eastAsiaTheme="majorEastAsia" w:cstheme="majorBidi"/>
-      <w:b/>
-      <w:color w:val="642D08"/>
-      <w:sz w:val="40"/>
-      <w:szCs w:val="32"/>
-    </w:rPr>
-  </w:style>
-  <w:style w:type="character" w:customStyle="1" w:styleId="Heading2Char">
-    <w:name w:val="Heading 2 Char"/>
-    <w:basedOn w:val="DefaultParagraphFont"/>
-    <w:link w:val="Heading2"/>
-    <w:uiPriority w:val="9"/>
-    <w:rsid w:val="00CB27FE"/>
-    <w:rPr>
-      <w:rFonts w:eastAsiaTheme="majorEastAsia" w:cstheme="majorBidi"/>
-      <w:b/>
-      <w:bCs/>
-      <w:color w:val="7C380A"/>
-      <w:sz w:val="36"/>
-      <w:szCs w:val="36"/>
-    </w:rPr>
-  </w:style>
-  <w:style w:type="paragraph" w:styleId="NormalWeb">
-    <w:name w:val="Normal (Web)"/>
-    <w:basedOn w:val="Normal"/>
-    <w:uiPriority w:val="99"/>
-    <w:semiHidden/>
-    <w:unhideWhenUsed/>
-    <w:rsid w:val="00524789"/>
-    <w:pPr>
-      <w:spacing w:before="100" w:beforeAutospacing="1" w:after="100" w:afterAutospacing="1" w:line="240" w:lineRule="auto"/>
-    </w:pPr>
-    <w:rPr>
-      <w:rFonts w:ascii="Times New Roman" w:eastAsia="Times New Roman" w:hAnsi="Times New Roman" w:cs="Times New Roman"/>
-      <w:sz w:val="24"/>
-      <w:szCs w:val="24"/>
-    </w:rPr>
-  </w:style>
-  <w:style w:type="character" w:styleId="Strong">
-    <w:name w:val="Strong"/>
-    <w:basedOn w:val="DefaultParagraphFont"/>
-    <w:uiPriority w:val="22"/>
-    <w:qFormat/>
-    <w:rsid w:val="00524789"/>
-    <w:rPr>
-      <w:b/>
-      <w:bCs/>
-    </w:rPr>
-  </w:style>
-  <w:style w:type="character" w:customStyle="1" w:styleId="Heading3Char">
-    <w:name w:val="Heading 3 Char"/>
-    <w:basedOn w:val="DefaultParagraphFont"/>
-    <w:link w:val="Heading3"/>
-    <w:uiPriority w:val="9"/>
-    <w:rsid w:val="00CB27FE"/>
-    <w:rPr>
-      <w:rFonts w:eastAsiaTheme="majorEastAsia" w:cstheme="majorBidi"/>
-      <w:b/>
-      <w:color w:val="8F400B"/>
-      <w:sz w:val="32"/>
-      <w:szCs w:val="32"/>
-    </w:rPr>
-  </w:style>
-  <w:style w:type="character" w:customStyle="1" w:styleId="Heading4Char">
-    <w:name w:val="Heading 4 Char"/>
-    <w:basedOn w:val="DefaultParagraphFont"/>
-    <w:link w:val="Heading4"/>
-    <w:uiPriority w:val="9"/>
-    <w:rsid w:val="008C5930"/>
-    <w:rPr>
-      <w:rFonts w:eastAsiaTheme="majorEastAsia" w:cstheme="majorBidi"/>
-      <w:b/>
-      <w:iCs/>
-      <w:color w:val="A34A0D"/>
-      <w:sz w:val="28"/>
-    </w:rPr>
-  </w:style>
-  <w:style w:type="paragraph" w:styleId="ListParagraph">
-    <w:name w:val="List Paragraph"/>
-    <w:basedOn w:val="Normal"/>
-    <w:uiPriority w:val="34"/>
-    <w:qFormat/>
-    <w:rsid w:val="008617B5"/>
-    <w:pPr>
-      <w:ind w:left="720"/>
-      <w:contextualSpacing/>
-    </w:pPr>
-  </w:style>
-  <w:style w:type="character" w:styleId="FollowedHyperlink">
-    <w:name w:val="FollowedHyperlink"/>
-    <w:basedOn w:val="DefaultParagraphFont"/>
-    <w:uiPriority w:val="99"/>
-    <w:semiHidden/>
-    <w:unhideWhenUsed/>
-    <w:rsid w:val="00C0490B"/>
-    <w:rPr>
-      <w:color w:val="800080" w:themeColor="followedHyperlink"/>
-      <w:u w:val="single"/>
-    </w:rPr>
-  </w:style>
-  <w:style w:type="character" w:customStyle="1" w:styleId="Heading5Char">
-    <w:name w:val="Heading 5 Char"/>
-    <w:basedOn w:val="DefaultParagraphFont"/>
-    <w:link w:val="Heading5"/>
-    <w:uiPriority w:val="9"/>
-    <w:semiHidden/>
-    <w:rsid w:val="008C5930"/>
-    <w:rPr>
-      <w:rFonts w:eastAsiaTheme="majorEastAsia" w:cstheme="majorBidi"/>
-      <w:b/>
-      <w:color w:val="B2500E"/>
-    </w:rPr>
-  </w:style>
-  <w:style w:type="paragraph" w:customStyle="1" w:styleId="Code">
-    <w:name w:val="Code"/>
-    <w:basedOn w:val="Normal"/>
-    <w:link w:val="CodeChar"/>
-    <w:qFormat/>
-    <w:rsid w:val="008063E1"/>
-    <w:rPr>
-      <w:rFonts w:ascii="Consolas" w:hAnsi="Consolas"/>
-      <w:b/>
-      <w:noProof/>
-    </w:rPr>
-  </w:style>
-  <w:style w:type="character" w:customStyle="1" w:styleId="CodeChar">
-    <w:name w:val="Code Char"/>
-    <w:basedOn w:val="DefaultParagraphFont"/>
-    <w:link w:val="Code"/>
-    <w:rsid w:val="008063E1"/>
-    <w:rPr>
-      <w:rFonts w:ascii="Consolas" w:hAnsi="Consolas"/>
-      <w:b/>
-      <w:noProof/>
-    </w:rPr>
-  </w:style>
-  <w:style w:type="table" w:styleId="TableGrid">
-    <w:name w:val="Table Grid"/>
-    <w:basedOn w:val="TableNormal"/>
-    <w:uiPriority w:val="59"/>
-    <w:rsid w:val="00763912"/>
-    <w:pPr>
-      <w:spacing w:after="0" w:line="240" w:lineRule="auto"/>
-    </w:pPr>
-    <w:tblPr>
-      <w:tblBorders>
-        <w:top w:val="single" w:sz="4" w:space="0" w:color="auto"/>
-        <w:left w:val="single" w:sz="4" w:space="0" w:color="auto"/>
-        <w:bottom w:val="single" w:sz="4" w:space="0" w:color="auto"/>
-        <w:right w:val="single" w:sz="4" w:space="0" w:color="auto"/>
-        <w:insideH w:val="single" w:sz="4" w:space="0" w:color="auto"/>
-        <w:insideV w:val="single" w:sz="4" w:space="0" w:color="auto"/>
-      </w:tblBorders>
-      <w:tblCellMar>
-        <w:top w:w="0" w:type="dxa"/>
-        <w:left w:w="108" w:type="dxa"/>
-        <w:bottom w:w="0" w:type="dxa"/>
-        <w:right w:w="108" w:type="dxa"/>
-      </w:tblCellMar>
     </w:tblPr>
   </w:style>
   <w:style w:type="character" w:customStyle="1" w:styleId="value">
@@ -8530,7 +8131,7 @@
 </file>
 
 <file path=customXml/itemProps1.xml><?xml version="1.0" encoding="utf-8"?>
-<ds:datastoreItem xmlns:ds="http://schemas.openxmlformats.org/officeDocument/2006/customXml" ds:itemID="{836A35CA-E102-44EC-B4D0-9C2305DC4600}">
+<ds:datastoreItem xmlns:ds="http://schemas.openxmlformats.org/officeDocument/2006/customXml" ds:itemID="{3E42C3C5-8F82-487E-9D6D-B6EA0577FC50}">
   <ds:schemaRefs>
     <ds:schemaRef ds:uri="http://schemas.openxmlformats.org/officeDocument/2006/bibliography"/>
   </ds:schemaRefs>

</xml_diff>